<commit_message>
modification de la vue client_perso, création d'un tableau pour les réservations en cours
</commit_message>
<xml_diff>
--- a/document/conception_technique.docx
+++ b/document/conception_technique.docx
@@ -98,7 +98,7 @@
     </w:p>
     <w:p>
       <w:pPr>
-        <w:pStyle w:val="Titre1"/>
+        <w:pStyle w:val="Titre2"/>
         <w:jc w:val="center"/>
       </w:pPr>
       <w:r>
@@ -380,17 +380,16 @@
         <w:br w:type="page"/>
       </w:r>
     </w:p>
-    <w:p>
-      <w:pPr>
-        <w:pStyle w:val="Titre1"/>
+    <w:p/>
+    <w:p>
+      <w:pPr>
+        <w:pStyle w:val="Titre2"/>
         <w:jc w:val="center"/>
       </w:pPr>
       <w:r>
-        <w:lastRenderedPageBreak/>
-        <w:t xml:space="preserve">Environnement technique </w:t>
-      </w:r>
-    </w:p>
-    <w:p/>
+        <w:t>Environnement technique</w:t>
+      </w:r>
+    </w:p>
     <w:p/>
     <w:p>
       <w:r>
@@ -596,33 +595,27 @@
     <w:p/>
     <w:p>
       <w:pPr>
-        <w:pStyle w:val="Titre1"/>
+        <w:pStyle w:val="Titre2"/>
         <w:jc w:val="center"/>
       </w:pPr>
       <w:r>
-        <w:t xml:space="preserve">Description de la base de données </w:t>
+        <w:t>Description de la base de données</w:t>
       </w:r>
     </w:p>
     <w:p/>
     <w:p/>
     <w:p/>
-    <w:p>
-      <w:pPr>
-        <w:pStyle w:val="Titre1"/>
-        <w:rPr>
-          <w:u w:val="single"/>
-        </w:rPr>
+    <w:p/>
+    <w:p>
+      <w:pPr>
+        <w:pStyle w:val="Titre3"/>
       </w:pPr>
       <w:bookmarkStart w:id="0" w:name="_Toc121824370"/>
       <w:r>
-        <w:rPr>
-          <w:u w:val="single"/>
-        </w:rPr>
         <w:t>Le modèle logique de données (modèle relationnel)</w:t>
       </w:r>
       <w:bookmarkEnd w:id="0"/>
     </w:p>
-    <w:p/>
     <w:p>
       <w:pPr>
         <w:rPr>
@@ -635,6 +628,13 @@
         </w:rPr>
         <w:t>&lt;MLD&gt;</w:t>
       </w:r>
+    </w:p>
+    <w:p>
+      <w:pPr>
+        <w:rPr>
+          <w:lang w:val="en-US"/>
+        </w:rPr>
+      </w:pPr>
     </w:p>
     <w:p>
       <w:pPr>
@@ -2144,14 +2144,14 @@
         <w:rPr>
           <w:lang w:val="en-US"/>
         </w:rPr>
-        <w:t>varchar(</w:t>
+        <w:t>varchar</w:t>
       </w:r>
       <w:proofErr w:type="gramEnd"/>
       <w:r>
         <w:rPr>
           <w:lang w:val="en-US"/>
         </w:rPr>
-        <w:t>500)</w:t>
+        <w:t>(500)</w:t>
       </w:r>
     </w:p>
     <w:p>
@@ -2533,32 +2533,51 @@
       <w:r>
         <w:t xml:space="preserve"> 50)</w:t>
       </w:r>
-      <w:bookmarkStart w:id="1" w:name="_GoBack"/>
-      <w:bookmarkEnd w:id="1"/>
     </w:p>
     <w:p/>
     <w:p>
-      <w:proofErr w:type="gramStart"/>
-      <w:r>
+      <w:pPr>
+        <w:rPr>
+          <w:lang w:val="en-US"/>
+        </w:rPr>
+      </w:pPr>
+      <w:r>
+        <w:rPr>
+          <w:lang w:val="en-US"/>
+        </w:rPr>
         <w:t>service</w:t>
       </w:r>
-      <w:proofErr w:type="gramEnd"/>
-    </w:p>
-    <w:p>
-      <w:proofErr w:type="gramStart"/>
-      <w:r>
+    </w:p>
+    <w:p>
+      <w:pPr>
+        <w:rPr>
+          <w:lang w:val="en-US"/>
+        </w:rPr>
+      </w:pPr>
+      <w:r>
+        <w:rPr>
+          <w:lang w:val="en-US"/>
+        </w:rPr>
         <w:t>o</w:t>
       </w:r>
-      <w:proofErr w:type="gramEnd"/>
-      <w:r>
+      <w:r>
+        <w:rPr>
+          <w:lang w:val="en-US"/>
+        </w:rPr>
         <w:tab/>
       </w:r>
       <w:proofErr w:type="spellStart"/>
       <w:r>
+        <w:rPr>
+          <w:lang w:val="en-US"/>
+        </w:rPr>
         <w:t>ser_id</w:t>
       </w:r>
       <w:proofErr w:type="spellEnd"/>
       <w:r>
+        <w:rPr>
+          <w:lang w:val="en-US"/>
+        </w:rPr>
         <w:t xml:space="preserve"> (PK)</w:t>
       </w:r>
     </w:p>
@@ -3060,6 +3079,267 @@
       </w:r>
     </w:p>
     <w:p/>
+    <w:p/>
+    <w:p/>
+    <w:p/>
+    <w:p>
+      <w:r>
+        <w:br w:type="page"/>
+      </w:r>
+    </w:p>
+    <w:p>
+      <w:pPr>
+        <w:pStyle w:val="Titre2"/>
+        <w:jc w:val="center"/>
+      </w:pPr>
+      <w:r>
+        <w:lastRenderedPageBreak/>
+        <w:t xml:space="preserve">Description des pages </w:t>
+      </w:r>
+    </w:p>
+    <w:p/>
+    <w:p>
+      <w:pPr>
+        <w:pStyle w:val="Titre3"/>
+      </w:pPr>
+      <w:r>
+        <w:t xml:space="preserve">Particularités communes des pages </w:t>
+      </w:r>
+    </w:p>
+    <w:p/>
+    <w:p/>
+    <w:p>
+      <w:r>
+        <w:t>L’</w:t>
+      </w:r>
+    </w:p>
+    <w:p>
+      <w:r>
+        <w:t>Les pages de l’</w:t>
+      </w:r>
+      <w:r>
+        <w:t>application sont formées à partir du fichier « </w:t>
+      </w:r>
+      <w:proofErr w:type="spellStart"/>
+      <w:r>
+        <w:t>gabarit.php</w:t>
+      </w:r>
+      <w:proofErr w:type="spellEnd"/>
+      <w:r>
+        <w:t xml:space="preserve"> » : </w:t>
+      </w:r>
+    </w:p>
+    <w:p>
+      <w:pPr>
+        <w:pStyle w:val="Paragraphedeliste"/>
+        <w:numPr>
+          <w:ilvl w:val="0"/>
+          <w:numId w:val="2"/>
+        </w:numPr>
+      </w:pPr>
+      <w:r>
+        <w:t>&lt;</w:t>
+      </w:r>
+      <w:proofErr w:type="spellStart"/>
+      <w:proofErr w:type="gramStart"/>
+      <w:r>
+        <w:t>head</w:t>
+      </w:r>
+      <w:proofErr w:type="spellEnd"/>
+      <w:proofErr w:type="gramEnd"/>
+      <w:r>
+        <w:t xml:space="preserve">&gt; contient un </w:t>
+      </w:r>
+      <w:proofErr w:type="spellStart"/>
+      <w:r>
+        <w:t>require</w:t>
+      </w:r>
+      <w:proofErr w:type="spellEnd"/>
+      <w:r>
+        <w:t xml:space="preserve"> </w:t>
+      </w:r>
+      <w:r>
+        <w:t>v</w:t>
+      </w:r>
+      <w:r>
+        <w:t>ers « </w:t>
+      </w:r>
+      <w:proofErr w:type="spellStart"/>
+      <w:r>
+        <w:t>inc_head.php</w:t>
+      </w:r>
+      <w:proofErr w:type="spellEnd"/>
+      <w:r>
+        <w:t xml:space="preserve"> ». </w:t>
+      </w:r>
+    </w:p>
+    <w:p>
+      <w:pPr>
+        <w:pStyle w:val="Paragraphedeliste"/>
+        <w:numPr>
+          <w:ilvl w:val="0"/>
+          <w:numId w:val="2"/>
+        </w:numPr>
+      </w:pPr>
+      <w:r>
+        <w:t>&lt;</w:t>
+      </w:r>
+      <w:proofErr w:type="gramStart"/>
+      <w:r>
+        <w:t>body</w:t>
+      </w:r>
+      <w:proofErr w:type="gramEnd"/>
+      <w:r>
+        <w:t xml:space="preserve">&gt; contient &lt;header&gt; avec un </w:t>
+      </w:r>
+      <w:proofErr w:type="spellStart"/>
+      <w:r>
+        <w:t>require</w:t>
+      </w:r>
+      <w:proofErr w:type="spellEnd"/>
+      <w:r>
+        <w:t xml:space="preserve"> vers « </w:t>
+      </w:r>
+      <w:proofErr w:type="spellStart"/>
+      <w:r>
+        <w:t>inc_entete.php</w:t>
+      </w:r>
+      <w:proofErr w:type="spellEnd"/>
+      <w:r>
+        <w:t> »</w:t>
+      </w:r>
+      <w:r>
+        <w:t>.</w:t>
+      </w:r>
+    </w:p>
+    <w:p>
+      <w:pPr>
+        <w:pStyle w:val="Paragraphedeliste"/>
+        <w:numPr>
+          <w:ilvl w:val="0"/>
+          <w:numId w:val="2"/>
+        </w:numPr>
+      </w:pPr>
+      <w:r>
+        <w:t>&lt;</w:t>
+      </w:r>
+      <w:proofErr w:type="gramStart"/>
+      <w:r>
+        <w:t>div</w:t>
+      </w:r>
+      <w:proofErr w:type="gramEnd"/>
+      <w:r>
+        <w:t xml:space="preserve"> id= »</w:t>
+      </w:r>
+      <w:proofErr w:type="spellStart"/>
+      <w:r>
+        <w:t>divmenu</w:t>
+      </w:r>
+      <w:proofErr w:type="spellEnd"/>
+      <w:r>
+        <w:t xml:space="preserve"> »&gt; avec </w:t>
+      </w:r>
+      <w:proofErr w:type="spellStart"/>
+      <w:r>
+        <w:t>require</w:t>
+      </w:r>
+      <w:proofErr w:type="spellEnd"/>
+      <w:r>
+        <w:t xml:space="preserve"> vers « </w:t>
+      </w:r>
+      <w:proofErr w:type="spellStart"/>
+      <w:r>
+        <w:t>inc_menu.php</w:t>
+      </w:r>
+      <w:proofErr w:type="spellEnd"/>
+      <w:r>
+        <w:t xml:space="preserve"> ». </w:t>
+      </w:r>
+    </w:p>
+    <w:p>
+      <w:pPr>
+        <w:pStyle w:val="Paragraphedeliste"/>
+        <w:numPr>
+          <w:ilvl w:val="0"/>
+          <w:numId w:val="2"/>
+        </w:numPr>
+      </w:pPr>
+      <w:r>
+        <w:t>&lt;</w:t>
+      </w:r>
+      <w:proofErr w:type="gramStart"/>
+      <w:r>
+        <w:t>div</w:t>
+      </w:r>
+      <w:proofErr w:type="gramEnd"/>
+      <w:r>
+        <w:t xml:space="preserve"> id= »main »&gt; avec </w:t>
+      </w:r>
+      <w:proofErr w:type="spellStart"/>
+      <w:r>
+        <w:t>require</w:t>
+      </w:r>
+      <w:proofErr w:type="spellEnd"/>
+      <w:r>
+        <w:t xml:space="preserve"> vers $</w:t>
+      </w:r>
+      <w:proofErr w:type="spellStart"/>
+      <w:r>
+        <w:t>this</w:t>
+      </w:r>
+      <w:proofErr w:type="spellEnd"/>
+      <w:r>
+        <w:t xml:space="preserve">-&gt;vue ; </w:t>
+      </w:r>
+    </w:p>
+    <w:p>
+      <w:pPr>
+        <w:pStyle w:val="Paragraphedeliste"/>
+        <w:numPr>
+          <w:ilvl w:val="0"/>
+          <w:numId w:val="2"/>
+        </w:numPr>
+      </w:pPr>
+      <w:r>
+        <w:t>&lt;</w:t>
+      </w:r>
+      <w:proofErr w:type="spellStart"/>
+      <w:proofErr w:type="gramStart"/>
+      <w:r>
+        <w:t>footer</w:t>
+      </w:r>
+      <w:proofErr w:type="spellEnd"/>
+      <w:proofErr w:type="gramEnd"/>
+      <w:r>
+        <w:t xml:space="preserve">&gt; </w:t>
+      </w:r>
+      <w:r>
+        <w:t xml:space="preserve">avec </w:t>
+      </w:r>
+      <w:proofErr w:type="spellStart"/>
+      <w:r>
+        <w:t>require</w:t>
+      </w:r>
+      <w:proofErr w:type="spellEnd"/>
+      <w:r>
+        <w:t xml:space="preserve"> vers « </w:t>
+      </w:r>
+      <w:proofErr w:type="spellStart"/>
+      <w:r>
+        <w:t>inc_pied.php</w:t>
+      </w:r>
+      <w:proofErr w:type="spellEnd"/>
+      <w:r>
+        <w:t xml:space="preserve"> ». </w:t>
+      </w:r>
+    </w:p>
+    <w:p/>
+    <w:p/>
+    <w:p/>
+    <w:p>
+      <w:bookmarkStart w:id="1" w:name="_GoBack"/>
+      <w:bookmarkEnd w:id="1"/>
+    </w:p>
     <w:sectPr>
       <w:pgSz w:w="11906" w:h="16838"/>
       <w:pgMar w:top="1417" w:right="1417" w:bottom="1417" w:left="1417" w:header="708" w:footer="708" w:gutter="0"/>
@@ -3073,6 +3353,1159 @@
 <file path=word/numbering.xml><?xml version="1.0" encoding="utf-8"?>
 <w:numbering xmlns:wpc="http://schemas.microsoft.com/office/word/2010/wordprocessingCanvas" xmlns:cx="http://schemas.microsoft.com/office/drawing/2014/chartex" xmlns:mc="http://schemas.openxmlformats.org/markup-compatibility/2006" xmlns:o="urn:schemas-microsoft-com:office:office" xmlns:r="http://schemas.openxmlformats.org/officeDocument/2006/relationships" xmlns:m="http://schemas.openxmlformats.org/officeDocument/2006/math" xmlns:v="urn:schemas-microsoft-com:vml" xmlns:wp14="http://schemas.microsoft.com/office/word/2010/wordprocessingDrawing" xmlns:wp="http://schemas.openxmlformats.org/drawingml/2006/wordprocessingDrawing" xmlns:w10="urn:schemas-microsoft-com:office:word" xmlns:w="http://schemas.openxmlformats.org/wordprocessingml/2006/main" xmlns:w14="http://schemas.microsoft.com/office/word/2010/wordml" xmlns:w15="http://schemas.microsoft.com/office/word/2012/wordml" xmlns:w16se="http://schemas.microsoft.com/office/word/2015/wordml/symex" xmlns:wpg="http://schemas.microsoft.com/office/word/2010/wordprocessingGroup" xmlns:wpi="http://schemas.microsoft.com/office/word/2010/wordprocessingInk" xmlns:wne="http://schemas.microsoft.com/office/word/2006/wordml" xmlns:wps="http://schemas.microsoft.com/office/word/2010/wordprocessingShape" mc:Ignorable="w14 w15 w16se wp14">
   <w:abstractNum w:abstractNumId="0" w15:restartNumberingAfterBreak="0">
+    <w:nsid w:val="01B36703"/>
+    <w:multiLevelType w:val="hybridMultilevel"/>
+    <w:tmpl w:val="5336BEBC"/>
+    <w:lvl w:ilvl="0" w:tplc="72F499DE">
+      <w:start w:val="1"/>
+      <w:numFmt w:val="bullet"/>
+      <w:lvlText w:val=""/>
+      <w:lvlJc w:val="left"/>
+      <w:pPr>
+        <w:tabs>
+          <w:tab w:val="num" w:pos="360"/>
+        </w:tabs>
+        <w:ind w:left="340" w:hanging="340"/>
+      </w:pPr>
+      <w:rPr>
+        <w:rFonts w:ascii="Symbol" w:hAnsi="Symbol" w:hint="default"/>
+      </w:rPr>
+    </w:lvl>
+    <w:lvl w:ilvl="1" w:tplc="040C0003" w:tentative="1">
+      <w:start w:val="1"/>
+      <w:numFmt w:val="bullet"/>
+      <w:lvlText w:val="o"/>
+      <w:lvlJc w:val="left"/>
+      <w:pPr>
+        <w:tabs>
+          <w:tab w:val="num" w:pos="1440"/>
+        </w:tabs>
+        <w:ind w:left="1440" w:hanging="360"/>
+      </w:pPr>
+      <w:rPr>
+        <w:rFonts w:ascii="Courier New" w:hAnsi="Courier New" w:hint="default"/>
+      </w:rPr>
+    </w:lvl>
+    <w:lvl w:ilvl="2" w:tplc="040C0005" w:tentative="1">
+      <w:start w:val="1"/>
+      <w:numFmt w:val="bullet"/>
+      <w:lvlText w:val=""/>
+      <w:lvlJc w:val="left"/>
+      <w:pPr>
+        <w:tabs>
+          <w:tab w:val="num" w:pos="2160"/>
+        </w:tabs>
+        <w:ind w:left="2160" w:hanging="360"/>
+      </w:pPr>
+      <w:rPr>
+        <w:rFonts w:ascii="Wingdings" w:hAnsi="Wingdings" w:hint="default"/>
+      </w:rPr>
+    </w:lvl>
+    <w:lvl w:ilvl="3" w:tplc="040C0001" w:tentative="1">
+      <w:start w:val="1"/>
+      <w:numFmt w:val="bullet"/>
+      <w:lvlText w:val=""/>
+      <w:lvlJc w:val="left"/>
+      <w:pPr>
+        <w:tabs>
+          <w:tab w:val="num" w:pos="2880"/>
+        </w:tabs>
+        <w:ind w:left="2880" w:hanging="360"/>
+      </w:pPr>
+      <w:rPr>
+        <w:rFonts w:ascii="Symbol" w:hAnsi="Symbol" w:hint="default"/>
+      </w:rPr>
+    </w:lvl>
+    <w:lvl w:ilvl="4" w:tplc="040C0003" w:tentative="1">
+      <w:start w:val="1"/>
+      <w:numFmt w:val="bullet"/>
+      <w:lvlText w:val="o"/>
+      <w:lvlJc w:val="left"/>
+      <w:pPr>
+        <w:tabs>
+          <w:tab w:val="num" w:pos="3600"/>
+        </w:tabs>
+        <w:ind w:left="3600" w:hanging="360"/>
+      </w:pPr>
+      <w:rPr>
+        <w:rFonts w:ascii="Courier New" w:hAnsi="Courier New" w:hint="default"/>
+      </w:rPr>
+    </w:lvl>
+    <w:lvl w:ilvl="5" w:tplc="040C0005" w:tentative="1">
+      <w:start w:val="1"/>
+      <w:numFmt w:val="bullet"/>
+      <w:lvlText w:val=""/>
+      <w:lvlJc w:val="left"/>
+      <w:pPr>
+        <w:tabs>
+          <w:tab w:val="num" w:pos="4320"/>
+        </w:tabs>
+        <w:ind w:left="4320" w:hanging="360"/>
+      </w:pPr>
+      <w:rPr>
+        <w:rFonts w:ascii="Wingdings" w:hAnsi="Wingdings" w:hint="default"/>
+      </w:rPr>
+    </w:lvl>
+    <w:lvl w:ilvl="6" w:tplc="040C0001" w:tentative="1">
+      <w:start w:val="1"/>
+      <w:numFmt w:val="bullet"/>
+      <w:lvlText w:val=""/>
+      <w:lvlJc w:val="left"/>
+      <w:pPr>
+        <w:tabs>
+          <w:tab w:val="num" w:pos="5040"/>
+        </w:tabs>
+        <w:ind w:left="5040" w:hanging="360"/>
+      </w:pPr>
+      <w:rPr>
+        <w:rFonts w:ascii="Symbol" w:hAnsi="Symbol" w:hint="default"/>
+      </w:rPr>
+    </w:lvl>
+    <w:lvl w:ilvl="7" w:tplc="040C0003" w:tentative="1">
+      <w:start w:val="1"/>
+      <w:numFmt w:val="bullet"/>
+      <w:lvlText w:val="o"/>
+      <w:lvlJc w:val="left"/>
+      <w:pPr>
+        <w:tabs>
+          <w:tab w:val="num" w:pos="5760"/>
+        </w:tabs>
+        <w:ind w:left="5760" w:hanging="360"/>
+      </w:pPr>
+      <w:rPr>
+        <w:rFonts w:ascii="Courier New" w:hAnsi="Courier New" w:hint="default"/>
+      </w:rPr>
+    </w:lvl>
+    <w:lvl w:ilvl="8" w:tplc="040C0005" w:tentative="1">
+      <w:start w:val="1"/>
+      <w:numFmt w:val="bullet"/>
+      <w:lvlText w:val=""/>
+      <w:lvlJc w:val="left"/>
+      <w:pPr>
+        <w:tabs>
+          <w:tab w:val="num" w:pos="6480"/>
+        </w:tabs>
+        <w:ind w:left="6480" w:hanging="360"/>
+      </w:pPr>
+      <w:rPr>
+        <w:rFonts w:ascii="Wingdings" w:hAnsi="Wingdings" w:hint="default"/>
+      </w:rPr>
+    </w:lvl>
+  </w:abstractNum>
+  <w:abstractNum w:abstractNumId="1" w15:restartNumberingAfterBreak="0">
+    <w:nsid w:val="03260506"/>
+    <w:multiLevelType w:val="singleLevel"/>
+    <w:tmpl w:val="72F499DE"/>
+    <w:lvl w:ilvl="0">
+      <w:start w:val="1"/>
+      <w:numFmt w:val="bullet"/>
+      <w:lvlText w:val=""/>
+      <w:lvlJc w:val="left"/>
+      <w:pPr>
+        <w:tabs>
+          <w:tab w:val="num" w:pos="360"/>
+        </w:tabs>
+        <w:ind w:left="340" w:hanging="340"/>
+      </w:pPr>
+      <w:rPr>
+        <w:rFonts w:ascii="Symbol" w:hAnsi="Symbol" w:hint="default"/>
+      </w:rPr>
+    </w:lvl>
+  </w:abstractNum>
+  <w:abstractNum w:abstractNumId="2" w15:restartNumberingAfterBreak="0">
+    <w:nsid w:val="06256E2E"/>
+    <w:multiLevelType w:val="hybridMultilevel"/>
+    <w:tmpl w:val="348EB456"/>
+    <w:lvl w:ilvl="0" w:tplc="D38AEDBA">
+      <w:start w:val="1"/>
+      <w:numFmt w:val="bullet"/>
+      <w:lvlText w:val=""/>
+      <w:lvlJc w:val="left"/>
+      <w:pPr>
+        <w:tabs>
+          <w:tab w:val="num" w:pos="720"/>
+        </w:tabs>
+        <w:ind w:left="720" w:hanging="360"/>
+      </w:pPr>
+      <w:rPr>
+        <w:rFonts w:ascii="Symbol" w:hAnsi="Symbol" w:hint="default"/>
+      </w:rPr>
+    </w:lvl>
+    <w:lvl w:ilvl="1" w:tplc="DBA4DA1A">
+      <w:numFmt w:val="bullet"/>
+      <w:lvlText w:val="-"/>
+      <w:lvlJc w:val="left"/>
+      <w:pPr>
+        <w:tabs>
+          <w:tab w:val="num" w:pos="1440"/>
+        </w:tabs>
+        <w:ind w:left="1440" w:hanging="360"/>
+      </w:pPr>
+      <w:rPr>
+        <w:rFonts w:ascii="Arial" w:eastAsia="Times New Roman" w:hAnsi="Arial" w:cs="Arial" w:hint="default"/>
+      </w:rPr>
+    </w:lvl>
+    <w:lvl w:ilvl="2" w:tplc="040C0005" w:tentative="1">
+      <w:start w:val="1"/>
+      <w:numFmt w:val="bullet"/>
+      <w:lvlText w:val=""/>
+      <w:lvlJc w:val="left"/>
+      <w:pPr>
+        <w:tabs>
+          <w:tab w:val="num" w:pos="2160"/>
+        </w:tabs>
+        <w:ind w:left="2160" w:hanging="360"/>
+      </w:pPr>
+      <w:rPr>
+        <w:rFonts w:ascii="Wingdings" w:hAnsi="Wingdings" w:hint="default"/>
+      </w:rPr>
+    </w:lvl>
+    <w:lvl w:ilvl="3" w:tplc="040C0001" w:tentative="1">
+      <w:start w:val="1"/>
+      <w:numFmt w:val="bullet"/>
+      <w:lvlText w:val=""/>
+      <w:lvlJc w:val="left"/>
+      <w:pPr>
+        <w:tabs>
+          <w:tab w:val="num" w:pos="2880"/>
+        </w:tabs>
+        <w:ind w:left="2880" w:hanging="360"/>
+      </w:pPr>
+      <w:rPr>
+        <w:rFonts w:ascii="Symbol" w:hAnsi="Symbol" w:hint="default"/>
+      </w:rPr>
+    </w:lvl>
+    <w:lvl w:ilvl="4" w:tplc="040C0003" w:tentative="1">
+      <w:start w:val="1"/>
+      <w:numFmt w:val="bullet"/>
+      <w:lvlText w:val="o"/>
+      <w:lvlJc w:val="left"/>
+      <w:pPr>
+        <w:tabs>
+          <w:tab w:val="num" w:pos="3600"/>
+        </w:tabs>
+        <w:ind w:left="3600" w:hanging="360"/>
+      </w:pPr>
+      <w:rPr>
+        <w:rFonts w:ascii="Courier New" w:hAnsi="Courier New" w:hint="default"/>
+      </w:rPr>
+    </w:lvl>
+    <w:lvl w:ilvl="5" w:tplc="040C0005" w:tentative="1">
+      <w:start w:val="1"/>
+      <w:numFmt w:val="bullet"/>
+      <w:lvlText w:val=""/>
+      <w:lvlJc w:val="left"/>
+      <w:pPr>
+        <w:tabs>
+          <w:tab w:val="num" w:pos="4320"/>
+        </w:tabs>
+        <w:ind w:left="4320" w:hanging="360"/>
+      </w:pPr>
+      <w:rPr>
+        <w:rFonts w:ascii="Wingdings" w:hAnsi="Wingdings" w:hint="default"/>
+      </w:rPr>
+    </w:lvl>
+    <w:lvl w:ilvl="6" w:tplc="040C0001" w:tentative="1">
+      <w:start w:val="1"/>
+      <w:numFmt w:val="bullet"/>
+      <w:lvlText w:val=""/>
+      <w:lvlJc w:val="left"/>
+      <w:pPr>
+        <w:tabs>
+          <w:tab w:val="num" w:pos="5040"/>
+        </w:tabs>
+        <w:ind w:left="5040" w:hanging="360"/>
+      </w:pPr>
+      <w:rPr>
+        <w:rFonts w:ascii="Symbol" w:hAnsi="Symbol" w:hint="default"/>
+      </w:rPr>
+    </w:lvl>
+    <w:lvl w:ilvl="7" w:tplc="040C0003" w:tentative="1">
+      <w:start w:val="1"/>
+      <w:numFmt w:val="bullet"/>
+      <w:lvlText w:val="o"/>
+      <w:lvlJc w:val="left"/>
+      <w:pPr>
+        <w:tabs>
+          <w:tab w:val="num" w:pos="5760"/>
+        </w:tabs>
+        <w:ind w:left="5760" w:hanging="360"/>
+      </w:pPr>
+      <w:rPr>
+        <w:rFonts w:ascii="Courier New" w:hAnsi="Courier New" w:hint="default"/>
+      </w:rPr>
+    </w:lvl>
+    <w:lvl w:ilvl="8" w:tplc="040C0005" w:tentative="1">
+      <w:start w:val="1"/>
+      <w:numFmt w:val="bullet"/>
+      <w:lvlText w:val=""/>
+      <w:lvlJc w:val="left"/>
+      <w:pPr>
+        <w:tabs>
+          <w:tab w:val="num" w:pos="6480"/>
+        </w:tabs>
+        <w:ind w:left="6480" w:hanging="360"/>
+      </w:pPr>
+      <w:rPr>
+        <w:rFonts w:ascii="Wingdings" w:hAnsi="Wingdings" w:hint="default"/>
+      </w:rPr>
+    </w:lvl>
+  </w:abstractNum>
+  <w:abstractNum w:abstractNumId="3" w15:restartNumberingAfterBreak="0">
+    <w:nsid w:val="102B6737"/>
+    <w:multiLevelType w:val="hybridMultilevel"/>
+    <w:tmpl w:val="0F1AA0DA"/>
+    <w:lvl w:ilvl="0" w:tplc="3F5C1E64">
+      <w:numFmt w:val="bullet"/>
+      <w:lvlText w:val="-"/>
+      <w:lvlJc w:val="left"/>
+      <w:pPr>
+        <w:tabs>
+          <w:tab w:val="num" w:pos="927"/>
+        </w:tabs>
+        <w:ind w:left="927" w:hanging="360"/>
+      </w:pPr>
+      <w:rPr>
+        <w:rFonts w:ascii="Arial" w:eastAsia="Times New Roman" w:hAnsi="Arial" w:cs="Arial" w:hint="default"/>
+      </w:rPr>
+    </w:lvl>
+    <w:lvl w:ilvl="1" w:tplc="040C0003" w:tentative="1">
+      <w:start w:val="1"/>
+      <w:numFmt w:val="bullet"/>
+      <w:lvlText w:val="o"/>
+      <w:lvlJc w:val="left"/>
+      <w:pPr>
+        <w:tabs>
+          <w:tab w:val="num" w:pos="1440"/>
+        </w:tabs>
+        <w:ind w:left="1440" w:hanging="360"/>
+      </w:pPr>
+      <w:rPr>
+        <w:rFonts w:ascii="Courier New" w:hAnsi="Courier New" w:hint="default"/>
+      </w:rPr>
+    </w:lvl>
+    <w:lvl w:ilvl="2" w:tplc="040C0005" w:tentative="1">
+      <w:start w:val="1"/>
+      <w:numFmt w:val="bullet"/>
+      <w:lvlText w:val=""/>
+      <w:lvlJc w:val="left"/>
+      <w:pPr>
+        <w:tabs>
+          <w:tab w:val="num" w:pos="2160"/>
+        </w:tabs>
+        <w:ind w:left="2160" w:hanging="360"/>
+      </w:pPr>
+      <w:rPr>
+        <w:rFonts w:ascii="Wingdings" w:hAnsi="Wingdings" w:hint="default"/>
+      </w:rPr>
+    </w:lvl>
+    <w:lvl w:ilvl="3" w:tplc="040C0001" w:tentative="1">
+      <w:start w:val="1"/>
+      <w:numFmt w:val="bullet"/>
+      <w:lvlText w:val=""/>
+      <w:lvlJc w:val="left"/>
+      <w:pPr>
+        <w:tabs>
+          <w:tab w:val="num" w:pos="2880"/>
+        </w:tabs>
+        <w:ind w:left="2880" w:hanging="360"/>
+      </w:pPr>
+      <w:rPr>
+        <w:rFonts w:ascii="Symbol" w:hAnsi="Symbol" w:hint="default"/>
+      </w:rPr>
+    </w:lvl>
+    <w:lvl w:ilvl="4" w:tplc="040C0003" w:tentative="1">
+      <w:start w:val="1"/>
+      <w:numFmt w:val="bullet"/>
+      <w:lvlText w:val="o"/>
+      <w:lvlJc w:val="left"/>
+      <w:pPr>
+        <w:tabs>
+          <w:tab w:val="num" w:pos="3600"/>
+        </w:tabs>
+        <w:ind w:left="3600" w:hanging="360"/>
+      </w:pPr>
+      <w:rPr>
+        <w:rFonts w:ascii="Courier New" w:hAnsi="Courier New" w:hint="default"/>
+      </w:rPr>
+    </w:lvl>
+    <w:lvl w:ilvl="5" w:tplc="040C0005" w:tentative="1">
+      <w:start w:val="1"/>
+      <w:numFmt w:val="bullet"/>
+      <w:lvlText w:val=""/>
+      <w:lvlJc w:val="left"/>
+      <w:pPr>
+        <w:tabs>
+          <w:tab w:val="num" w:pos="4320"/>
+        </w:tabs>
+        <w:ind w:left="4320" w:hanging="360"/>
+      </w:pPr>
+      <w:rPr>
+        <w:rFonts w:ascii="Wingdings" w:hAnsi="Wingdings" w:hint="default"/>
+      </w:rPr>
+    </w:lvl>
+    <w:lvl w:ilvl="6" w:tplc="040C0001" w:tentative="1">
+      <w:start w:val="1"/>
+      <w:numFmt w:val="bullet"/>
+      <w:lvlText w:val=""/>
+      <w:lvlJc w:val="left"/>
+      <w:pPr>
+        <w:tabs>
+          <w:tab w:val="num" w:pos="5040"/>
+        </w:tabs>
+        <w:ind w:left="5040" w:hanging="360"/>
+      </w:pPr>
+      <w:rPr>
+        <w:rFonts w:ascii="Symbol" w:hAnsi="Symbol" w:hint="default"/>
+      </w:rPr>
+    </w:lvl>
+    <w:lvl w:ilvl="7" w:tplc="040C0003" w:tentative="1">
+      <w:start w:val="1"/>
+      <w:numFmt w:val="bullet"/>
+      <w:lvlText w:val="o"/>
+      <w:lvlJc w:val="left"/>
+      <w:pPr>
+        <w:tabs>
+          <w:tab w:val="num" w:pos="5760"/>
+        </w:tabs>
+        <w:ind w:left="5760" w:hanging="360"/>
+      </w:pPr>
+      <w:rPr>
+        <w:rFonts w:ascii="Courier New" w:hAnsi="Courier New" w:hint="default"/>
+      </w:rPr>
+    </w:lvl>
+    <w:lvl w:ilvl="8" w:tplc="040C0005" w:tentative="1">
+      <w:start w:val="1"/>
+      <w:numFmt w:val="bullet"/>
+      <w:lvlText w:val=""/>
+      <w:lvlJc w:val="left"/>
+      <w:pPr>
+        <w:tabs>
+          <w:tab w:val="num" w:pos="6480"/>
+        </w:tabs>
+        <w:ind w:left="6480" w:hanging="360"/>
+      </w:pPr>
+      <w:rPr>
+        <w:rFonts w:ascii="Wingdings" w:hAnsi="Wingdings" w:hint="default"/>
+      </w:rPr>
+    </w:lvl>
+  </w:abstractNum>
+  <w:abstractNum w:abstractNumId="4" w15:restartNumberingAfterBreak="0">
+    <w:nsid w:val="11BD342B"/>
+    <w:multiLevelType w:val="hybridMultilevel"/>
+    <w:tmpl w:val="1A56D988"/>
+    <w:lvl w:ilvl="0" w:tplc="7C00A8B0">
+      <w:start w:val="3"/>
+      <w:numFmt w:val="bullet"/>
+      <w:lvlText w:val="-"/>
+      <w:lvlJc w:val="left"/>
+      <w:pPr>
+        <w:tabs>
+          <w:tab w:val="num" w:pos="720"/>
+        </w:tabs>
+        <w:ind w:left="720" w:hanging="360"/>
+      </w:pPr>
+      <w:rPr>
+        <w:rFonts w:ascii="Times New Roman" w:eastAsia="Times New Roman" w:hAnsi="Times New Roman" w:cs="Times New Roman" w:hint="default"/>
+      </w:rPr>
+    </w:lvl>
+    <w:lvl w:ilvl="1" w:tplc="040C0003" w:tentative="1">
+      <w:start w:val="1"/>
+      <w:numFmt w:val="bullet"/>
+      <w:lvlText w:val="o"/>
+      <w:lvlJc w:val="left"/>
+      <w:pPr>
+        <w:tabs>
+          <w:tab w:val="num" w:pos="1440"/>
+        </w:tabs>
+        <w:ind w:left="1440" w:hanging="360"/>
+      </w:pPr>
+      <w:rPr>
+        <w:rFonts w:ascii="Courier New" w:hAnsi="Courier New" w:hint="default"/>
+      </w:rPr>
+    </w:lvl>
+    <w:lvl w:ilvl="2" w:tplc="040C0005" w:tentative="1">
+      <w:start w:val="1"/>
+      <w:numFmt w:val="bullet"/>
+      <w:lvlText w:val=""/>
+      <w:lvlJc w:val="left"/>
+      <w:pPr>
+        <w:tabs>
+          <w:tab w:val="num" w:pos="2160"/>
+        </w:tabs>
+        <w:ind w:left="2160" w:hanging="360"/>
+      </w:pPr>
+      <w:rPr>
+        <w:rFonts w:ascii="Wingdings" w:hAnsi="Wingdings" w:hint="default"/>
+      </w:rPr>
+    </w:lvl>
+    <w:lvl w:ilvl="3" w:tplc="040C0001" w:tentative="1">
+      <w:start w:val="1"/>
+      <w:numFmt w:val="bullet"/>
+      <w:lvlText w:val=""/>
+      <w:lvlJc w:val="left"/>
+      <w:pPr>
+        <w:tabs>
+          <w:tab w:val="num" w:pos="2880"/>
+        </w:tabs>
+        <w:ind w:left="2880" w:hanging="360"/>
+      </w:pPr>
+      <w:rPr>
+        <w:rFonts w:ascii="Symbol" w:hAnsi="Symbol" w:hint="default"/>
+      </w:rPr>
+    </w:lvl>
+    <w:lvl w:ilvl="4" w:tplc="040C0003" w:tentative="1">
+      <w:start w:val="1"/>
+      <w:numFmt w:val="bullet"/>
+      <w:lvlText w:val="o"/>
+      <w:lvlJc w:val="left"/>
+      <w:pPr>
+        <w:tabs>
+          <w:tab w:val="num" w:pos="3600"/>
+        </w:tabs>
+        <w:ind w:left="3600" w:hanging="360"/>
+      </w:pPr>
+      <w:rPr>
+        <w:rFonts w:ascii="Courier New" w:hAnsi="Courier New" w:hint="default"/>
+      </w:rPr>
+    </w:lvl>
+    <w:lvl w:ilvl="5" w:tplc="040C0005" w:tentative="1">
+      <w:start w:val="1"/>
+      <w:numFmt w:val="bullet"/>
+      <w:lvlText w:val=""/>
+      <w:lvlJc w:val="left"/>
+      <w:pPr>
+        <w:tabs>
+          <w:tab w:val="num" w:pos="4320"/>
+        </w:tabs>
+        <w:ind w:left="4320" w:hanging="360"/>
+      </w:pPr>
+      <w:rPr>
+        <w:rFonts w:ascii="Wingdings" w:hAnsi="Wingdings" w:hint="default"/>
+      </w:rPr>
+    </w:lvl>
+    <w:lvl w:ilvl="6" w:tplc="040C0001" w:tentative="1">
+      <w:start w:val="1"/>
+      <w:numFmt w:val="bullet"/>
+      <w:lvlText w:val=""/>
+      <w:lvlJc w:val="left"/>
+      <w:pPr>
+        <w:tabs>
+          <w:tab w:val="num" w:pos="5040"/>
+        </w:tabs>
+        <w:ind w:left="5040" w:hanging="360"/>
+      </w:pPr>
+      <w:rPr>
+        <w:rFonts w:ascii="Symbol" w:hAnsi="Symbol" w:hint="default"/>
+      </w:rPr>
+    </w:lvl>
+    <w:lvl w:ilvl="7" w:tplc="040C0003" w:tentative="1">
+      <w:start w:val="1"/>
+      <w:numFmt w:val="bullet"/>
+      <w:lvlText w:val="o"/>
+      <w:lvlJc w:val="left"/>
+      <w:pPr>
+        <w:tabs>
+          <w:tab w:val="num" w:pos="5760"/>
+        </w:tabs>
+        <w:ind w:left="5760" w:hanging="360"/>
+      </w:pPr>
+      <w:rPr>
+        <w:rFonts w:ascii="Courier New" w:hAnsi="Courier New" w:hint="default"/>
+      </w:rPr>
+    </w:lvl>
+    <w:lvl w:ilvl="8" w:tplc="040C0005" w:tentative="1">
+      <w:start w:val="1"/>
+      <w:numFmt w:val="bullet"/>
+      <w:lvlText w:val=""/>
+      <w:lvlJc w:val="left"/>
+      <w:pPr>
+        <w:tabs>
+          <w:tab w:val="num" w:pos="6480"/>
+        </w:tabs>
+        <w:ind w:left="6480" w:hanging="360"/>
+      </w:pPr>
+      <w:rPr>
+        <w:rFonts w:ascii="Wingdings" w:hAnsi="Wingdings" w:hint="default"/>
+      </w:rPr>
+    </w:lvl>
+  </w:abstractNum>
+  <w:abstractNum w:abstractNumId="5" w15:restartNumberingAfterBreak="0">
+    <w:nsid w:val="14117CB1"/>
+    <w:multiLevelType w:val="hybridMultilevel"/>
+    <w:tmpl w:val="E0C69BEC"/>
+    <w:lvl w:ilvl="0" w:tplc="C486FDA6">
+      <w:numFmt w:val="bullet"/>
+      <w:lvlText w:val="-"/>
+      <w:lvlJc w:val="left"/>
+      <w:pPr>
+        <w:tabs>
+          <w:tab w:val="num" w:pos="720"/>
+        </w:tabs>
+        <w:ind w:left="720" w:hanging="360"/>
+      </w:pPr>
+      <w:rPr>
+        <w:rFonts w:ascii="Arial" w:eastAsia="Times New Roman" w:hAnsi="Arial" w:cs="Arial" w:hint="default"/>
+      </w:rPr>
+    </w:lvl>
+    <w:lvl w:ilvl="1" w:tplc="040C0003" w:tentative="1">
+      <w:start w:val="1"/>
+      <w:numFmt w:val="bullet"/>
+      <w:lvlText w:val="o"/>
+      <w:lvlJc w:val="left"/>
+      <w:pPr>
+        <w:tabs>
+          <w:tab w:val="num" w:pos="1440"/>
+        </w:tabs>
+        <w:ind w:left="1440" w:hanging="360"/>
+      </w:pPr>
+      <w:rPr>
+        <w:rFonts w:ascii="Courier New" w:hAnsi="Courier New" w:hint="default"/>
+      </w:rPr>
+    </w:lvl>
+    <w:lvl w:ilvl="2" w:tplc="040C0005" w:tentative="1">
+      <w:start w:val="1"/>
+      <w:numFmt w:val="bullet"/>
+      <w:lvlText w:val=""/>
+      <w:lvlJc w:val="left"/>
+      <w:pPr>
+        <w:tabs>
+          <w:tab w:val="num" w:pos="2160"/>
+        </w:tabs>
+        <w:ind w:left="2160" w:hanging="360"/>
+      </w:pPr>
+      <w:rPr>
+        <w:rFonts w:ascii="Wingdings" w:hAnsi="Wingdings" w:hint="default"/>
+      </w:rPr>
+    </w:lvl>
+    <w:lvl w:ilvl="3" w:tplc="040C0001" w:tentative="1">
+      <w:start w:val="1"/>
+      <w:numFmt w:val="bullet"/>
+      <w:lvlText w:val=""/>
+      <w:lvlJc w:val="left"/>
+      <w:pPr>
+        <w:tabs>
+          <w:tab w:val="num" w:pos="2880"/>
+        </w:tabs>
+        <w:ind w:left="2880" w:hanging="360"/>
+      </w:pPr>
+      <w:rPr>
+        <w:rFonts w:ascii="Symbol" w:hAnsi="Symbol" w:hint="default"/>
+      </w:rPr>
+    </w:lvl>
+    <w:lvl w:ilvl="4" w:tplc="040C0003" w:tentative="1">
+      <w:start w:val="1"/>
+      <w:numFmt w:val="bullet"/>
+      <w:lvlText w:val="o"/>
+      <w:lvlJc w:val="left"/>
+      <w:pPr>
+        <w:tabs>
+          <w:tab w:val="num" w:pos="3600"/>
+        </w:tabs>
+        <w:ind w:left="3600" w:hanging="360"/>
+      </w:pPr>
+      <w:rPr>
+        <w:rFonts w:ascii="Courier New" w:hAnsi="Courier New" w:hint="default"/>
+      </w:rPr>
+    </w:lvl>
+    <w:lvl w:ilvl="5" w:tplc="040C0005" w:tentative="1">
+      <w:start w:val="1"/>
+      <w:numFmt w:val="bullet"/>
+      <w:lvlText w:val=""/>
+      <w:lvlJc w:val="left"/>
+      <w:pPr>
+        <w:tabs>
+          <w:tab w:val="num" w:pos="4320"/>
+        </w:tabs>
+        <w:ind w:left="4320" w:hanging="360"/>
+      </w:pPr>
+      <w:rPr>
+        <w:rFonts w:ascii="Wingdings" w:hAnsi="Wingdings" w:hint="default"/>
+      </w:rPr>
+    </w:lvl>
+    <w:lvl w:ilvl="6" w:tplc="040C0001" w:tentative="1">
+      <w:start w:val="1"/>
+      <w:numFmt w:val="bullet"/>
+      <w:lvlText w:val=""/>
+      <w:lvlJc w:val="left"/>
+      <w:pPr>
+        <w:tabs>
+          <w:tab w:val="num" w:pos="5040"/>
+        </w:tabs>
+        <w:ind w:left="5040" w:hanging="360"/>
+      </w:pPr>
+      <w:rPr>
+        <w:rFonts w:ascii="Symbol" w:hAnsi="Symbol" w:hint="default"/>
+      </w:rPr>
+    </w:lvl>
+    <w:lvl w:ilvl="7" w:tplc="040C0003" w:tentative="1">
+      <w:start w:val="1"/>
+      <w:numFmt w:val="bullet"/>
+      <w:lvlText w:val="o"/>
+      <w:lvlJc w:val="left"/>
+      <w:pPr>
+        <w:tabs>
+          <w:tab w:val="num" w:pos="5760"/>
+        </w:tabs>
+        <w:ind w:left="5760" w:hanging="360"/>
+      </w:pPr>
+      <w:rPr>
+        <w:rFonts w:ascii="Courier New" w:hAnsi="Courier New" w:hint="default"/>
+      </w:rPr>
+    </w:lvl>
+    <w:lvl w:ilvl="8" w:tplc="040C0005" w:tentative="1">
+      <w:start w:val="1"/>
+      <w:numFmt w:val="bullet"/>
+      <w:lvlText w:val=""/>
+      <w:lvlJc w:val="left"/>
+      <w:pPr>
+        <w:tabs>
+          <w:tab w:val="num" w:pos="6480"/>
+        </w:tabs>
+        <w:ind w:left="6480" w:hanging="360"/>
+      </w:pPr>
+      <w:rPr>
+        <w:rFonts w:ascii="Wingdings" w:hAnsi="Wingdings" w:hint="default"/>
+      </w:rPr>
+    </w:lvl>
+  </w:abstractNum>
+  <w:abstractNum w:abstractNumId="6" w15:restartNumberingAfterBreak="0">
+    <w:nsid w:val="145951BF"/>
+    <w:multiLevelType w:val="hybridMultilevel"/>
+    <w:tmpl w:val="E0C69BEC"/>
+    <w:lvl w:ilvl="0" w:tplc="72F499DE">
+      <w:start w:val="1"/>
+      <w:numFmt w:val="bullet"/>
+      <w:lvlText w:val=""/>
+      <w:lvlJc w:val="left"/>
+      <w:pPr>
+        <w:tabs>
+          <w:tab w:val="num" w:pos="360"/>
+        </w:tabs>
+        <w:ind w:left="340" w:hanging="340"/>
+      </w:pPr>
+      <w:rPr>
+        <w:rFonts w:ascii="Symbol" w:hAnsi="Symbol" w:hint="default"/>
+      </w:rPr>
+    </w:lvl>
+    <w:lvl w:ilvl="1" w:tplc="040C0003" w:tentative="1">
+      <w:start w:val="1"/>
+      <w:numFmt w:val="bullet"/>
+      <w:lvlText w:val="o"/>
+      <w:lvlJc w:val="left"/>
+      <w:pPr>
+        <w:tabs>
+          <w:tab w:val="num" w:pos="1440"/>
+        </w:tabs>
+        <w:ind w:left="1440" w:hanging="360"/>
+      </w:pPr>
+      <w:rPr>
+        <w:rFonts w:ascii="Courier New" w:hAnsi="Courier New" w:hint="default"/>
+      </w:rPr>
+    </w:lvl>
+    <w:lvl w:ilvl="2" w:tplc="040C0005" w:tentative="1">
+      <w:start w:val="1"/>
+      <w:numFmt w:val="bullet"/>
+      <w:lvlText w:val=""/>
+      <w:lvlJc w:val="left"/>
+      <w:pPr>
+        <w:tabs>
+          <w:tab w:val="num" w:pos="2160"/>
+        </w:tabs>
+        <w:ind w:left="2160" w:hanging="360"/>
+      </w:pPr>
+      <w:rPr>
+        <w:rFonts w:ascii="Wingdings" w:hAnsi="Wingdings" w:hint="default"/>
+      </w:rPr>
+    </w:lvl>
+    <w:lvl w:ilvl="3" w:tplc="040C0001" w:tentative="1">
+      <w:start w:val="1"/>
+      <w:numFmt w:val="bullet"/>
+      <w:lvlText w:val=""/>
+      <w:lvlJc w:val="left"/>
+      <w:pPr>
+        <w:tabs>
+          <w:tab w:val="num" w:pos="2880"/>
+        </w:tabs>
+        <w:ind w:left="2880" w:hanging="360"/>
+      </w:pPr>
+      <w:rPr>
+        <w:rFonts w:ascii="Symbol" w:hAnsi="Symbol" w:hint="default"/>
+      </w:rPr>
+    </w:lvl>
+    <w:lvl w:ilvl="4" w:tplc="040C0003" w:tentative="1">
+      <w:start w:val="1"/>
+      <w:numFmt w:val="bullet"/>
+      <w:lvlText w:val="o"/>
+      <w:lvlJc w:val="left"/>
+      <w:pPr>
+        <w:tabs>
+          <w:tab w:val="num" w:pos="3600"/>
+        </w:tabs>
+        <w:ind w:left="3600" w:hanging="360"/>
+      </w:pPr>
+      <w:rPr>
+        <w:rFonts w:ascii="Courier New" w:hAnsi="Courier New" w:hint="default"/>
+      </w:rPr>
+    </w:lvl>
+    <w:lvl w:ilvl="5" w:tplc="040C0005" w:tentative="1">
+      <w:start w:val="1"/>
+      <w:numFmt w:val="bullet"/>
+      <w:lvlText w:val=""/>
+      <w:lvlJc w:val="left"/>
+      <w:pPr>
+        <w:tabs>
+          <w:tab w:val="num" w:pos="4320"/>
+        </w:tabs>
+        <w:ind w:left="4320" w:hanging="360"/>
+      </w:pPr>
+      <w:rPr>
+        <w:rFonts w:ascii="Wingdings" w:hAnsi="Wingdings" w:hint="default"/>
+      </w:rPr>
+    </w:lvl>
+    <w:lvl w:ilvl="6" w:tplc="040C0001" w:tentative="1">
+      <w:start w:val="1"/>
+      <w:numFmt w:val="bullet"/>
+      <w:lvlText w:val=""/>
+      <w:lvlJc w:val="left"/>
+      <w:pPr>
+        <w:tabs>
+          <w:tab w:val="num" w:pos="5040"/>
+        </w:tabs>
+        <w:ind w:left="5040" w:hanging="360"/>
+      </w:pPr>
+      <w:rPr>
+        <w:rFonts w:ascii="Symbol" w:hAnsi="Symbol" w:hint="default"/>
+      </w:rPr>
+    </w:lvl>
+    <w:lvl w:ilvl="7" w:tplc="040C0003" w:tentative="1">
+      <w:start w:val="1"/>
+      <w:numFmt w:val="bullet"/>
+      <w:lvlText w:val="o"/>
+      <w:lvlJc w:val="left"/>
+      <w:pPr>
+        <w:tabs>
+          <w:tab w:val="num" w:pos="5760"/>
+        </w:tabs>
+        <w:ind w:left="5760" w:hanging="360"/>
+      </w:pPr>
+      <w:rPr>
+        <w:rFonts w:ascii="Courier New" w:hAnsi="Courier New" w:hint="default"/>
+      </w:rPr>
+    </w:lvl>
+    <w:lvl w:ilvl="8" w:tplc="040C0005" w:tentative="1">
+      <w:start w:val="1"/>
+      <w:numFmt w:val="bullet"/>
+      <w:lvlText w:val=""/>
+      <w:lvlJc w:val="left"/>
+      <w:pPr>
+        <w:tabs>
+          <w:tab w:val="num" w:pos="6480"/>
+        </w:tabs>
+        <w:ind w:left="6480" w:hanging="360"/>
+      </w:pPr>
+      <w:rPr>
+        <w:rFonts w:ascii="Wingdings" w:hAnsi="Wingdings" w:hint="default"/>
+      </w:rPr>
+    </w:lvl>
+  </w:abstractNum>
+  <w:abstractNum w:abstractNumId="7" w15:restartNumberingAfterBreak="0">
+    <w:nsid w:val="18EA6C19"/>
+    <w:multiLevelType w:val="multilevel"/>
+    <w:tmpl w:val="51C2DCAC"/>
+    <w:lvl w:ilvl="0">
+      <w:start w:val="1"/>
+      <w:numFmt w:val="decimal"/>
+      <w:lvlText w:val="%1."/>
+      <w:lvlJc w:val="left"/>
+      <w:pPr>
+        <w:tabs>
+          <w:tab w:val="num" w:pos="360"/>
+        </w:tabs>
+        <w:ind w:left="360" w:hanging="360"/>
+      </w:pPr>
+      <w:rPr>
+        <w:rFonts w:hint="default"/>
+      </w:rPr>
+    </w:lvl>
+    <w:lvl w:ilvl="1">
+      <w:start w:val="1"/>
+      <w:numFmt w:val="decimal"/>
+      <w:lvlText w:val="%1.%2."/>
+      <w:lvlJc w:val="left"/>
+      <w:pPr>
+        <w:tabs>
+          <w:tab w:val="num" w:pos="1080"/>
+        </w:tabs>
+        <w:ind w:left="792" w:hanging="432"/>
+      </w:pPr>
+      <w:rPr>
+        <w:rFonts w:hint="default"/>
+      </w:rPr>
+    </w:lvl>
+    <w:lvl w:ilvl="2">
+      <w:start w:val="1"/>
+      <w:numFmt w:val="lowerLetter"/>
+      <w:lvlText w:val="%3) "/>
+      <w:lvlJc w:val="left"/>
+      <w:pPr>
+        <w:tabs>
+          <w:tab w:val="num" w:pos="1224"/>
+        </w:tabs>
+        <w:ind w:left="1224" w:hanging="504"/>
+      </w:pPr>
+      <w:rPr>
+        <w:rFonts w:hint="default"/>
+      </w:rPr>
+    </w:lvl>
+    <w:lvl w:ilvl="3">
+      <w:start w:val="1"/>
+      <w:numFmt w:val="decimal"/>
+      <w:lvlText w:val="%1.%2.%3.%4."/>
+      <w:lvlJc w:val="left"/>
+      <w:pPr>
+        <w:tabs>
+          <w:tab w:val="num" w:pos="2160"/>
+        </w:tabs>
+        <w:ind w:left="1728" w:hanging="648"/>
+      </w:pPr>
+      <w:rPr>
+        <w:rFonts w:hint="default"/>
+      </w:rPr>
+    </w:lvl>
+    <w:lvl w:ilvl="4">
+      <w:start w:val="1"/>
+      <w:numFmt w:val="decimal"/>
+      <w:lvlText w:val="%1.%2.%3.%4.%5."/>
+      <w:lvlJc w:val="left"/>
+      <w:pPr>
+        <w:tabs>
+          <w:tab w:val="num" w:pos="2520"/>
+        </w:tabs>
+        <w:ind w:left="2232" w:hanging="792"/>
+      </w:pPr>
+      <w:rPr>
+        <w:rFonts w:hint="default"/>
+      </w:rPr>
+    </w:lvl>
+    <w:lvl w:ilvl="5">
+      <w:start w:val="1"/>
+      <w:numFmt w:val="decimal"/>
+      <w:lvlText w:val="%1.%2.%3.%4.%5.%6."/>
+      <w:lvlJc w:val="left"/>
+      <w:pPr>
+        <w:tabs>
+          <w:tab w:val="num" w:pos="3240"/>
+        </w:tabs>
+        <w:ind w:left="2736" w:hanging="936"/>
+      </w:pPr>
+      <w:rPr>
+        <w:rFonts w:hint="default"/>
+      </w:rPr>
+    </w:lvl>
+    <w:lvl w:ilvl="6">
+      <w:start w:val="1"/>
+      <w:numFmt w:val="decimal"/>
+      <w:lvlText w:val="%1.%2.%3.%4.%5.%6.%7."/>
+      <w:lvlJc w:val="left"/>
+      <w:pPr>
+        <w:tabs>
+          <w:tab w:val="num" w:pos="3600"/>
+        </w:tabs>
+        <w:ind w:left="3240" w:hanging="1080"/>
+      </w:pPr>
+      <w:rPr>
+        <w:rFonts w:hint="default"/>
+      </w:rPr>
+    </w:lvl>
+    <w:lvl w:ilvl="7">
+      <w:start w:val="1"/>
+      <w:numFmt w:val="decimal"/>
+      <w:lvlText w:val="%1.%2.%3.%4.%5.%6.%7.%8."/>
+      <w:lvlJc w:val="left"/>
+      <w:pPr>
+        <w:tabs>
+          <w:tab w:val="num" w:pos="4320"/>
+        </w:tabs>
+        <w:ind w:left="3744" w:hanging="1224"/>
+      </w:pPr>
+      <w:rPr>
+        <w:rFonts w:hint="default"/>
+      </w:rPr>
+    </w:lvl>
+    <w:lvl w:ilvl="8">
+      <w:start w:val="1"/>
+      <w:numFmt w:val="decimal"/>
+      <w:lvlText w:val="%1.%2.%3.%4.%5.%6.%7.%8.%9."/>
+      <w:lvlJc w:val="left"/>
+      <w:pPr>
+        <w:tabs>
+          <w:tab w:val="num" w:pos="5040"/>
+        </w:tabs>
+        <w:ind w:left="4320" w:hanging="1440"/>
+      </w:pPr>
+      <w:rPr>
+        <w:rFonts w:hint="default"/>
+      </w:rPr>
+    </w:lvl>
+  </w:abstractNum>
+  <w:abstractNum w:abstractNumId="8" w15:restartNumberingAfterBreak="0">
+    <w:nsid w:val="1A991075"/>
+    <w:multiLevelType w:val="singleLevel"/>
+    <w:tmpl w:val="040C000F"/>
+    <w:lvl w:ilvl="0">
+      <w:start w:val="1"/>
+      <w:numFmt w:val="decimal"/>
+      <w:lvlText w:val="%1."/>
+      <w:lvlJc w:val="left"/>
+      <w:pPr>
+        <w:tabs>
+          <w:tab w:val="num" w:pos="360"/>
+        </w:tabs>
+        <w:ind w:left="360" w:hanging="360"/>
+      </w:pPr>
+    </w:lvl>
+  </w:abstractNum>
+  <w:abstractNum w:abstractNumId="9" w15:restartNumberingAfterBreak="0">
+    <w:nsid w:val="2B8A7AD4"/>
+    <w:multiLevelType w:val="hybridMultilevel"/>
+    <w:tmpl w:val="031463D2"/>
+    <w:lvl w:ilvl="0" w:tplc="7C00A8B0">
+      <w:numFmt w:val="bullet"/>
+      <w:lvlText w:val="-"/>
+      <w:lvlJc w:val="left"/>
+      <w:pPr>
+        <w:tabs>
+          <w:tab w:val="num" w:pos="720"/>
+        </w:tabs>
+        <w:ind w:left="720" w:hanging="360"/>
+      </w:pPr>
+      <w:rPr>
+        <w:rFonts w:ascii="Times New Roman" w:eastAsia="Times New Roman" w:hAnsi="Times New Roman" w:cs="Times New Roman" w:hint="default"/>
+      </w:rPr>
+    </w:lvl>
+    <w:lvl w:ilvl="1" w:tplc="040C0003" w:tentative="1">
+      <w:start w:val="1"/>
+      <w:numFmt w:val="bullet"/>
+      <w:lvlText w:val="o"/>
+      <w:lvlJc w:val="left"/>
+      <w:pPr>
+        <w:tabs>
+          <w:tab w:val="num" w:pos="1440"/>
+        </w:tabs>
+        <w:ind w:left="1440" w:hanging="360"/>
+      </w:pPr>
+      <w:rPr>
+        <w:rFonts w:ascii="Courier New" w:hAnsi="Courier New" w:hint="default"/>
+      </w:rPr>
+    </w:lvl>
+    <w:lvl w:ilvl="2" w:tplc="040C0005" w:tentative="1">
+      <w:start w:val="1"/>
+      <w:numFmt w:val="bullet"/>
+      <w:lvlText w:val=""/>
+      <w:lvlJc w:val="left"/>
+      <w:pPr>
+        <w:tabs>
+          <w:tab w:val="num" w:pos="2160"/>
+        </w:tabs>
+        <w:ind w:left="2160" w:hanging="360"/>
+      </w:pPr>
+      <w:rPr>
+        <w:rFonts w:ascii="Wingdings" w:hAnsi="Wingdings" w:hint="default"/>
+      </w:rPr>
+    </w:lvl>
+    <w:lvl w:ilvl="3" w:tplc="040C0001" w:tentative="1">
+      <w:start w:val="1"/>
+      <w:numFmt w:val="bullet"/>
+      <w:lvlText w:val=""/>
+      <w:lvlJc w:val="left"/>
+      <w:pPr>
+        <w:tabs>
+          <w:tab w:val="num" w:pos="2880"/>
+        </w:tabs>
+        <w:ind w:left="2880" w:hanging="360"/>
+      </w:pPr>
+      <w:rPr>
+        <w:rFonts w:ascii="Symbol" w:hAnsi="Symbol" w:hint="default"/>
+      </w:rPr>
+    </w:lvl>
+    <w:lvl w:ilvl="4" w:tplc="040C0003" w:tentative="1">
+      <w:start w:val="1"/>
+      <w:numFmt w:val="bullet"/>
+      <w:lvlText w:val="o"/>
+      <w:lvlJc w:val="left"/>
+      <w:pPr>
+        <w:tabs>
+          <w:tab w:val="num" w:pos="3600"/>
+        </w:tabs>
+        <w:ind w:left="3600" w:hanging="360"/>
+      </w:pPr>
+      <w:rPr>
+        <w:rFonts w:ascii="Courier New" w:hAnsi="Courier New" w:hint="default"/>
+      </w:rPr>
+    </w:lvl>
+    <w:lvl w:ilvl="5" w:tplc="040C0005" w:tentative="1">
+      <w:start w:val="1"/>
+      <w:numFmt w:val="bullet"/>
+      <w:lvlText w:val=""/>
+      <w:lvlJc w:val="left"/>
+      <w:pPr>
+        <w:tabs>
+          <w:tab w:val="num" w:pos="4320"/>
+        </w:tabs>
+        <w:ind w:left="4320" w:hanging="360"/>
+      </w:pPr>
+      <w:rPr>
+        <w:rFonts w:ascii="Wingdings" w:hAnsi="Wingdings" w:hint="default"/>
+      </w:rPr>
+    </w:lvl>
+    <w:lvl w:ilvl="6" w:tplc="040C0001" w:tentative="1">
+      <w:start w:val="1"/>
+      <w:numFmt w:val="bullet"/>
+      <w:lvlText w:val=""/>
+      <w:lvlJc w:val="left"/>
+      <w:pPr>
+        <w:tabs>
+          <w:tab w:val="num" w:pos="5040"/>
+        </w:tabs>
+        <w:ind w:left="5040" w:hanging="360"/>
+      </w:pPr>
+      <w:rPr>
+        <w:rFonts w:ascii="Symbol" w:hAnsi="Symbol" w:hint="default"/>
+      </w:rPr>
+    </w:lvl>
+    <w:lvl w:ilvl="7" w:tplc="040C0003" w:tentative="1">
+      <w:start w:val="1"/>
+      <w:numFmt w:val="bullet"/>
+      <w:lvlText w:val="o"/>
+      <w:lvlJc w:val="left"/>
+      <w:pPr>
+        <w:tabs>
+          <w:tab w:val="num" w:pos="5760"/>
+        </w:tabs>
+        <w:ind w:left="5760" w:hanging="360"/>
+      </w:pPr>
+      <w:rPr>
+        <w:rFonts w:ascii="Courier New" w:hAnsi="Courier New" w:hint="default"/>
+      </w:rPr>
+    </w:lvl>
+    <w:lvl w:ilvl="8" w:tplc="040C0005" w:tentative="1">
+      <w:start w:val="1"/>
+      <w:numFmt w:val="bullet"/>
+      <w:lvlText w:val=""/>
+      <w:lvlJc w:val="left"/>
+      <w:pPr>
+        <w:tabs>
+          <w:tab w:val="num" w:pos="6480"/>
+        </w:tabs>
+        <w:ind w:left="6480" w:hanging="360"/>
+      </w:pPr>
+      <w:rPr>
+        <w:rFonts w:ascii="Wingdings" w:hAnsi="Wingdings" w:hint="default"/>
+      </w:rPr>
+    </w:lvl>
+  </w:abstractNum>
+  <w:abstractNum w:abstractNumId="10" w15:restartNumberingAfterBreak="0">
     <w:nsid w:val="2D3161D3"/>
     <w:multiLevelType w:val="hybridMultilevel"/>
     <w:tmpl w:val="1AC8E220"/>
@@ -3184,7 +4617,1750 @@
       </w:rPr>
     </w:lvl>
   </w:abstractNum>
-  <w:abstractNum w:abstractNumId="1" w15:restartNumberingAfterBreak="0">
+  <w:abstractNum w:abstractNumId="11" w15:restartNumberingAfterBreak="0">
+    <w:nsid w:val="31747F48"/>
+    <w:multiLevelType w:val="hybridMultilevel"/>
+    <w:tmpl w:val="881643BA"/>
+    <w:lvl w:ilvl="0" w:tplc="C486FDA6">
+      <w:numFmt w:val="bullet"/>
+      <w:lvlText w:val="-"/>
+      <w:lvlJc w:val="left"/>
+      <w:pPr>
+        <w:tabs>
+          <w:tab w:val="num" w:pos="720"/>
+        </w:tabs>
+        <w:ind w:left="720" w:hanging="360"/>
+      </w:pPr>
+      <w:rPr>
+        <w:rFonts w:ascii="Arial" w:eastAsia="Times New Roman" w:hAnsi="Arial" w:cs="Arial" w:hint="default"/>
+      </w:rPr>
+    </w:lvl>
+    <w:lvl w:ilvl="1" w:tplc="040C0003" w:tentative="1">
+      <w:start w:val="1"/>
+      <w:numFmt w:val="bullet"/>
+      <w:lvlText w:val="o"/>
+      <w:lvlJc w:val="left"/>
+      <w:pPr>
+        <w:tabs>
+          <w:tab w:val="num" w:pos="1440"/>
+        </w:tabs>
+        <w:ind w:left="1440" w:hanging="360"/>
+      </w:pPr>
+      <w:rPr>
+        <w:rFonts w:ascii="Courier New" w:hAnsi="Courier New" w:hint="default"/>
+      </w:rPr>
+    </w:lvl>
+    <w:lvl w:ilvl="2" w:tplc="040C0005" w:tentative="1">
+      <w:start w:val="1"/>
+      <w:numFmt w:val="bullet"/>
+      <w:lvlText w:val=""/>
+      <w:lvlJc w:val="left"/>
+      <w:pPr>
+        <w:tabs>
+          <w:tab w:val="num" w:pos="2160"/>
+        </w:tabs>
+        <w:ind w:left="2160" w:hanging="360"/>
+      </w:pPr>
+      <w:rPr>
+        <w:rFonts w:ascii="Wingdings" w:hAnsi="Wingdings" w:hint="default"/>
+      </w:rPr>
+    </w:lvl>
+    <w:lvl w:ilvl="3" w:tplc="040C0001" w:tentative="1">
+      <w:start w:val="1"/>
+      <w:numFmt w:val="bullet"/>
+      <w:lvlText w:val=""/>
+      <w:lvlJc w:val="left"/>
+      <w:pPr>
+        <w:tabs>
+          <w:tab w:val="num" w:pos="2880"/>
+        </w:tabs>
+        <w:ind w:left="2880" w:hanging="360"/>
+      </w:pPr>
+      <w:rPr>
+        <w:rFonts w:ascii="Symbol" w:hAnsi="Symbol" w:hint="default"/>
+      </w:rPr>
+    </w:lvl>
+    <w:lvl w:ilvl="4" w:tplc="040C0003" w:tentative="1">
+      <w:start w:val="1"/>
+      <w:numFmt w:val="bullet"/>
+      <w:lvlText w:val="o"/>
+      <w:lvlJc w:val="left"/>
+      <w:pPr>
+        <w:tabs>
+          <w:tab w:val="num" w:pos="3600"/>
+        </w:tabs>
+        <w:ind w:left="3600" w:hanging="360"/>
+      </w:pPr>
+      <w:rPr>
+        <w:rFonts w:ascii="Courier New" w:hAnsi="Courier New" w:hint="default"/>
+      </w:rPr>
+    </w:lvl>
+    <w:lvl w:ilvl="5" w:tplc="040C0005" w:tentative="1">
+      <w:start w:val="1"/>
+      <w:numFmt w:val="bullet"/>
+      <w:lvlText w:val=""/>
+      <w:lvlJc w:val="left"/>
+      <w:pPr>
+        <w:tabs>
+          <w:tab w:val="num" w:pos="4320"/>
+        </w:tabs>
+        <w:ind w:left="4320" w:hanging="360"/>
+      </w:pPr>
+      <w:rPr>
+        <w:rFonts w:ascii="Wingdings" w:hAnsi="Wingdings" w:hint="default"/>
+      </w:rPr>
+    </w:lvl>
+    <w:lvl w:ilvl="6" w:tplc="040C0001" w:tentative="1">
+      <w:start w:val="1"/>
+      <w:numFmt w:val="bullet"/>
+      <w:lvlText w:val=""/>
+      <w:lvlJc w:val="left"/>
+      <w:pPr>
+        <w:tabs>
+          <w:tab w:val="num" w:pos="5040"/>
+        </w:tabs>
+        <w:ind w:left="5040" w:hanging="360"/>
+      </w:pPr>
+      <w:rPr>
+        <w:rFonts w:ascii="Symbol" w:hAnsi="Symbol" w:hint="default"/>
+      </w:rPr>
+    </w:lvl>
+    <w:lvl w:ilvl="7" w:tplc="040C0003" w:tentative="1">
+      <w:start w:val="1"/>
+      <w:numFmt w:val="bullet"/>
+      <w:lvlText w:val="o"/>
+      <w:lvlJc w:val="left"/>
+      <w:pPr>
+        <w:tabs>
+          <w:tab w:val="num" w:pos="5760"/>
+        </w:tabs>
+        <w:ind w:left="5760" w:hanging="360"/>
+      </w:pPr>
+      <w:rPr>
+        <w:rFonts w:ascii="Courier New" w:hAnsi="Courier New" w:hint="default"/>
+      </w:rPr>
+    </w:lvl>
+    <w:lvl w:ilvl="8" w:tplc="040C0005" w:tentative="1">
+      <w:start w:val="1"/>
+      <w:numFmt w:val="bullet"/>
+      <w:lvlText w:val=""/>
+      <w:lvlJc w:val="left"/>
+      <w:pPr>
+        <w:tabs>
+          <w:tab w:val="num" w:pos="6480"/>
+        </w:tabs>
+        <w:ind w:left="6480" w:hanging="360"/>
+      </w:pPr>
+      <w:rPr>
+        <w:rFonts w:ascii="Wingdings" w:hAnsi="Wingdings" w:hint="default"/>
+      </w:rPr>
+    </w:lvl>
+  </w:abstractNum>
+  <w:abstractNum w:abstractNumId="12" w15:restartNumberingAfterBreak="0">
+    <w:nsid w:val="31B22B51"/>
+    <w:multiLevelType w:val="singleLevel"/>
+    <w:tmpl w:val="12D863C0"/>
+    <w:lvl w:ilvl="0">
+      <w:numFmt w:val="bullet"/>
+      <w:lvlText w:val="-"/>
+      <w:lvlJc w:val="left"/>
+      <w:pPr>
+        <w:tabs>
+          <w:tab w:val="num" w:pos="360"/>
+        </w:tabs>
+        <w:ind w:left="360" w:hanging="360"/>
+      </w:pPr>
+      <w:rPr>
+        <w:rFonts w:hint="default"/>
+      </w:rPr>
+    </w:lvl>
+  </w:abstractNum>
+  <w:abstractNum w:abstractNumId="13" w15:restartNumberingAfterBreak="0">
+    <w:nsid w:val="36BA3007"/>
+    <w:multiLevelType w:val="hybridMultilevel"/>
+    <w:tmpl w:val="86A03526"/>
+    <w:lvl w:ilvl="0" w:tplc="C486FDA6">
+      <w:numFmt w:val="bullet"/>
+      <w:lvlText w:val="-"/>
+      <w:lvlJc w:val="left"/>
+      <w:pPr>
+        <w:tabs>
+          <w:tab w:val="num" w:pos="720"/>
+        </w:tabs>
+        <w:ind w:left="720" w:hanging="360"/>
+      </w:pPr>
+      <w:rPr>
+        <w:rFonts w:ascii="Arial" w:eastAsia="Times New Roman" w:hAnsi="Arial" w:cs="Arial" w:hint="default"/>
+      </w:rPr>
+    </w:lvl>
+    <w:lvl w:ilvl="1" w:tplc="040C0003" w:tentative="1">
+      <w:start w:val="1"/>
+      <w:numFmt w:val="bullet"/>
+      <w:lvlText w:val="o"/>
+      <w:lvlJc w:val="left"/>
+      <w:pPr>
+        <w:tabs>
+          <w:tab w:val="num" w:pos="1440"/>
+        </w:tabs>
+        <w:ind w:left="1440" w:hanging="360"/>
+      </w:pPr>
+      <w:rPr>
+        <w:rFonts w:ascii="Courier New" w:hAnsi="Courier New" w:hint="default"/>
+      </w:rPr>
+    </w:lvl>
+    <w:lvl w:ilvl="2" w:tplc="040C0005" w:tentative="1">
+      <w:start w:val="1"/>
+      <w:numFmt w:val="bullet"/>
+      <w:lvlText w:val=""/>
+      <w:lvlJc w:val="left"/>
+      <w:pPr>
+        <w:tabs>
+          <w:tab w:val="num" w:pos="2160"/>
+        </w:tabs>
+        <w:ind w:left="2160" w:hanging="360"/>
+      </w:pPr>
+      <w:rPr>
+        <w:rFonts w:ascii="Wingdings" w:hAnsi="Wingdings" w:hint="default"/>
+      </w:rPr>
+    </w:lvl>
+    <w:lvl w:ilvl="3" w:tplc="040C0001" w:tentative="1">
+      <w:start w:val="1"/>
+      <w:numFmt w:val="bullet"/>
+      <w:lvlText w:val=""/>
+      <w:lvlJc w:val="left"/>
+      <w:pPr>
+        <w:tabs>
+          <w:tab w:val="num" w:pos="2880"/>
+        </w:tabs>
+        <w:ind w:left="2880" w:hanging="360"/>
+      </w:pPr>
+      <w:rPr>
+        <w:rFonts w:ascii="Symbol" w:hAnsi="Symbol" w:hint="default"/>
+      </w:rPr>
+    </w:lvl>
+    <w:lvl w:ilvl="4" w:tplc="040C0003" w:tentative="1">
+      <w:start w:val="1"/>
+      <w:numFmt w:val="bullet"/>
+      <w:lvlText w:val="o"/>
+      <w:lvlJc w:val="left"/>
+      <w:pPr>
+        <w:tabs>
+          <w:tab w:val="num" w:pos="3600"/>
+        </w:tabs>
+        <w:ind w:left="3600" w:hanging="360"/>
+      </w:pPr>
+      <w:rPr>
+        <w:rFonts w:ascii="Courier New" w:hAnsi="Courier New" w:hint="default"/>
+      </w:rPr>
+    </w:lvl>
+    <w:lvl w:ilvl="5" w:tplc="040C0005" w:tentative="1">
+      <w:start w:val="1"/>
+      <w:numFmt w:val="bullet"/>
+      <w:lvlText w:val=""/>
+      <w:lvlJc w:val="left"/>
+      <w:pPr>
+        <w:tabs>
+          <w:tab w:val="num" w:pos="4320"/>
+        </w:tabs>
+        <w:ind w:left="4320" w:hanging="360"/>
+      </w:pPr>
+      <w:rPr>
+        <w:rFonts w:ascii="Wingdings" w:hAnsi="Wingdings" w:hint="default"/>
+      </w:rPr>
+    </w:lvl>
+    <w:lvl w:ilvl="6" w:tplc="040C0001" w:tentative="1">
+      <w:start w:val="1"/>
+      <w:numFmt w:val="bullet"/>
+      <w:lvlText w:val=""/>
+      <w:lvlJc w:val="left"/>
+      <w:pPr>
+        <w:tabs>
+          <w:tab w:val="num" w:pos="5040"/>
+        </w:tabs>
+        <w:ind w:left="5040" w:hanging="360"/>
+      </w:pPr>
+      <w:rPr>
+        <w:rFonts w:ascii="Symbol" w:hAnsi="Symbol" w:hint="default"/>
+      </w:rPr>
+    </w:lvl>
+    <w:lvl w:ilvl="7" w:tplc="040C0003" w:tentative="1">
+      <w:start w:val="1"/>
+      <w:numFmt w:val="bullet"/>
+      <w:lvlText w:val="o"/>
+      <w:lvlJc w:val="left"/>
+      <w:pPr>
+        <w:tabs>
+          <w:tab w:val="num" w:pos="5760"/>
+        </w:tabs>
+        <w:ind w:left="5760" w:hanging="360"/>
+      </w:pPr>
+      <w:rPr>
+        <w:rFonts w:ascii="Courier New" w:hAnsi="Courier New" w:hint="default"/>
+      </w:rPr>
+    </w:lvl>
+    <w:lvl w:ilvl="8" w:tplc="040C0005" w:tentative="1">
+      <w:start w:val="1"/>
+      <w:numFmt w:val="bullet"/>
+      <w:lvlText w:val=""/>
+      <w:lvlJc w:val="left"/>
+      <w:pPr>
+        <w:tabs>
+          <w:tab w:val="num" w:pos="6480"/>
+        </w:tabs>
+        <w:ind w:left="6480" w:hanging="360"/>
+      </w:pPr>
+      <w:rPr>
+        <w:rFonts w:ascii="Wingdings" w:hAnsi="Wingdings" w:hint="default"/>
+      </w:rPr>
+    </w:lvl>
+  </w:abstractNum>
+  <w:abstractNum w:abstractNumId="14" w15:restartNumberingAfterBreak="0">
+    <w:nsid w:val="3874757D"/>
+    <w:multiLevelType w:val="hybridMultilevel"/>
+    <w:tmpl w:val="5336BEBC"/>
+    <w:lvl w:ilvl="0" w:tplc="D38AEDBA">
+      <w:start w:val="1"/>
+      <w:numFmt w:val="bullet"/>
+      <w:lvlText w:val=""/>
+      <w:lvlJc w:val="left"/>
+      <w:pPr>
+        <w:tabs>
+          <w:tab w:val="num" w:pos="720"/>
+        </w:tabs>
+        <w:ind w:left="720" w:hanging="360"/>
+      </w:pPr>
+      <w:rPr>
+        <w:rFonts w:ascii="Symbol" w:hAnsi="Symbol" w:hint="default"/>
+      </w:rPr>
+    </w:lvl>
+    <w:lvl w:ilvl="1" w:tplc="040C0003" w:tentative="1">
+      <w:start w:val="1"/>
+      <w:numFmt w:val="bullet"/>
+      <w:lvlText w:val="o"/>
+      <w:lvlJc w:val="left"/>
+      <w:pPr>
+        <w:tabs>
+          <w:tab w:val="num" w:pos="1440"/>
+        </w:tabs>
+        <w:ind w:left="1440" w:hanging="360"/>
+      </w:pPr>
+      <w:rPr>
+        <w:rFonts w:ascii="Courier New" w:hAnsi="Courier New" w:hint="default"/>
+      </w:rPr>
+    </w:lvl>
+    <w:lvl w:ilvl="2" w:tplc="040C0005" w:tentative="1">
+      <w:start w:val="1"/>
+      <w:numFmt w:val="bullet"/>
+      <w:lvlText w:val=""/>
+      <w:lvlJc w:val="left"/>
+      <w:pPr>
+        <w:tabs>
+          <w:tab w:val="num" w:pos="2160"/>
+        </w:tabs>
+        <w:ind w:left="2160" w:hanging="360"/>
+      </w:pPr>
+      <w:rPr>
+        <w:rFonts w:ascii="Wingdings" w:hAnsi="Wingdings" w:hint="default"/>
+      </w:rPr>
+    </w:lvl>
+    <w:lvl w:ilvl="3" w:tplc="040C0001" w:tentative="1">
+      <w:start w:val="1"/>
+      <w:numFmt w:val="bullet"/>
+      <w:lvlText w:val=""/>
+      <w:lvlJc w:val="left"/>
+      <w:pPr>
+        <w:tabs>
+          <w:tab w:val="num" w:pos="2880"/>
+        </w:tabs>
+        <w:ind w:left="2880" w:hanging="360"/>
+      </w:pPr>
+      <w:rPr>
+        <w:rFonts w:ascii="Symbol" w:hAnsi="Symbol" w:hint="default"/>
+      </w:rPr>
+    </w:lvl>
+    <w:lvl w:ilvl="4" w:tplc="040C0003" w:tentative="1">
+      <w:start w:val="1"/>
+      <w:numFmt w:val="bullet"/>
+      <w:lvlText w:val="o"/>
+      <w:lvlJc w:val="left"/>
+      <w:pPr>
+        <w:tabs>
+          <w:tab w:val="num" w:pos="3600"/>
+        </w:tabs>
+        <w:ind w:left="3600" w:hanging="360"/>
+      </w:pPr>
+      <w:rPr>
+        <w:rFonts w:ascii="Courier New" w:hAnsi="Courier New" w:hint="default"/>
+      </w:rPr>
+    </w:lvl>
+    <w:lvl w:ilvl="5" w:tplc="040C0005" w:tentative="1">
+      <w:start w:val="1"/>
+      <w:numFmt w:val="bullet"/>
+      <w:lvlText w:val=""/>
+      <w:lvlJc w:val="left"/>
+      <w:pPr>
+        <w:tabs>
+          <w:tab w:val="num" w:pos="4320"/>
+        </w:tabs>
+        <w:ind w:left="4320" w:hanging="360"/>
+      </w:pPr>
+      <w:rPr>
+        <w:rFonts w:ascii="Wingdings" w:hAnsi="Wingdings" w:hint="default"/>
+      </w:rPr>
+    </w:lvl>
+    <w:lvl w:ilvl="6" w:tplc="040C0001" w:tentative="1">
+      <w:start w:val="1"/>
+      <w:numFmt w:val="bullet"/>
+      <w:lvlText w:val=""/>
+      <w:lvlJc w:val="left"/>
+      <w:pPr>
+        <w:tabs>
+          <w:tab w:val="num" w:pos="5040"/>
+        </w:tabs>
+        <w:ind w:left="5040" w:hanging="360"/>
+      </w:pPr>
+      <w:rPr>
+        <w:rFonts w:ascii="Symbol" w:hAnsi="Symbol" w:hint="default"/>
+      </w:rPr>
+    </w:lvl>
+    <w:lvl w:ilvl="7" w:tplc="040C0003" w:tentative="1">
+      <w:start w:val="1"/>
+      <w:numFmt w:val="bullet"/>
+      <w:lvlText w:val="o"/>
+      <w:lvlJc w:val="left"/>
+      <w:pPr>
+        <w:tabs>
+          <w:tab w:val="num" w:pos="5760"/>
+        </w:tabs>
+        <w:ind w:left="5760" w:hanging="360"/>
+      </w:pPr>
+      <w:rPr>
+        <w:rFonts w:ascii="Courier New" w:hAnsi="Courier New" w:hint="default"/>
+      </w:rPr>
+    </w:lvl>
+    <w:lvl w:ilvl="8" w:tplc="040C0005" w:tentative="1">
+      <w:start w:val="1"/>
+      <w:numFmt w:val="bullet"/>
+      <w:lvlText w:val=""/>
+      <w:lvlJc w:val="left"/>
+      <w:pPr>
+        <w:tabs>
+          <w:tab w:val="num" w:pos="6480"/>
+        </w:tabs>
+        <w:ind w:left="6480" w:hanging="360"/>
+      </w:pPr>
+      <w:rPr>
+        <w:rFonts w:ascii="Wingdings" w:hAnsi="Wingdings" w:hint="default"/>
+      </w:rPr>
+    </w:lvl>
+  </w:abstractNum>
+  <w:abstractNum w:abstractNumId="15" w15:restartNumberingAfterBreak="0">
+    <w:nsid w:val="3C4433BF"/>
+    <w:multiLevelType w:val="singleLevel"/>
+    <w:tmpl w:val="72F499DE"/>
+    <w:lvl w:ilvl="0">
+      <w:start w:val="1"/>
+      <w:numFmt w:val="bullet"/>
+      <w:lvlText w:val=""/>
+      <w:lvlJc w:val="left"/>
+      <w:pPr>
+        <w:tabs>
+          <w:tab w:val="num" w:pos="360"/>
+        </w:tabs>
+        <w:ind w:left="340" w:hanging="340"/>
+      </w:pPr>
+      <w:rPr>
+        <w:rFonts w:ascii="Symbol" w:hAnsi="Symbol" w:hint="default"/>
+      </w:rPr>
+    </w:lvl>
+  </w:abstractNum>
+  <w:abstractNum w:abstractNumId="16" w15:restartNumberingAfterBreak="0">
+    <w:nsid w:val="3EE05402"/>
+    <w:multiLevelType w:val="hybridMultilevel"/>
+    <w:tmpl w:val="914486D8"/>
+    <w:lvl w:ilvl="0" w:tplc="D38AEDBA">
+      <w:start w:val="1"/>
+      <w:numFmt w:val="bullet"/>
+      <w:lvlText w:val=""/>
+      <w:lvlJc w:val="left"/>
+      <w:pPr>
+        <w:tabs>
+          <w:tab w:val="num" w:pos="720"/>
+        </w:tabs>
+        <w:ind w:left="720" w:hanging="360"/>
+      </w:pPr>
+      <w:rPr>
+        <w:rFonts w:ascii="Symbol" w:hAnsi="Symbol" w:hint="default"/>
+      </w:rPr>
+    </w:lvl>
+    <w:lvl w:ilvl="1" w:tplc="040C0003" w:tentative="1">
+      <w:start w:val="1"/>
+      <w:numFmt w:val="bullet"/>
+      <w:lvlText w:val="o"/>
+      <w:lvlJc w:val="left"/>
+      <w:pPr>
+        <w:tabs>
+          <w:tab w:val="num" w:pos="1440"/>
+        </w:tabs>
+        <w:ind w:left="1440" w:hanging="360"/>
+      </w:pPr>
+      <w:rPr>
+        <w:rFonts w:ascii="Courier New" w:hAnsi="Courier New" w:hint="default"/>
+      </w:rPr>
+    </w:lvl>
+    <w:lvl w:ilvl="2" w:tplc="040C0005" w:tentative="1">
+      <w:start w:val="1"/>
+      <w:numFmt w:val="bullet"/>
+      <w:lvlText w:val=""/>
+      <w:lvlJc w:val="left"/>
+      <w:pPr>
+        <w:tabs>
+          <w:tab w:val="num" w:pos="2160"/>
+        </w:tabs>
+        <w:ind w:left="2160" w:hanging="360"/>
+      </w:pPr>
+      <w:rPr>
+        <w:rFonts w:ascii="Wingdings" w:hAnsi="Wingdings" w:hint="default"/>
+      </w:rPr>
+    </w:lvl>
+    <w:lvl w:ilvl="3" w:tplc="040C0001" w:tentative="1">
+      <w:start w:val="1"/>
+      <w:numFmt w:val="bullet"/>
+      <w:lvlText w:val=""/>
+      <w:lvlJc w:val="left"/>
+      <w:pPr>
+        <w:tabs>
+          <w:tab w:val="num" w:pos="2880"/>
+        </w:tabs>
+        <w:ind w:left="2880" w:hanging="360"/>
+      </w:pPr>
+      <w:rPr>
+        <w:rFonts w:ascii="Symbol" w:hAnsi="Symbol" w:hint="default"/>
+      </w:rPr>
+    </w:lvl>
+    <w:lvl w:ilvl="4" w:tplc="040C0003" w:tentative="1">
+      <w:start w:val="1"/>
+      <w:numFmt w:val="bullet"/>
+      <w:lvlText w:val="o"/>
+      <w:lvlJc w:val="left"/>
+      <w:pPr>
+        <w:tabs>
+          <w:tab w:val="num" w:pos="3600"/>
+        </w:tabs>
+        <w:ind w:left="3600" w:hanging="360"/>
+      </w:pPr>
+      <w:rPr>
+        <w:rFonts w:ascii="Courier New" w:hAnsi="Courier New" w:hint="default"/>
+      </w:rPr>
+    </w:lvl>
+    <w:lvl w:ilvl="5" w:tplc="040C0005" w:tentative="1">
+      <w:start w:val="1"/>
+      <w:numFmt w:val="bullet"/>
+      <w:lvlText w:val=""/>
+      <w:lvlJc w:val="left"/>
+      <w:pPr>
+        <w:tabs>
+          <w:tab w:val="num" w:pos="4320"/>
+        </w:tabs>
+        <w:ind w:left="4320" w:hanging="360"/>
+      </w:pPr>
+      <w:rPr>
+        <w:rFonts w:ascii="Wingdings" w:hAnsi="Wingdings" w:hint="default"/>
+      </w:rPr>
+    </w:lvl>
+    <w:lvl w:ilvl="6" w:tplc="040C0001" w:tentative="1">
+      <w:start w:val="1"/>
+      <w:numFmt w:val="bullet"/>
+      <w:lvlText w:val=""/>
+      <w:lvlJc w:val="left"/>
+      <w:pPr>
+        <w:tabs>
+          <w:tab w:val="num" w:pos="5040"/>
+        </w:tabs>
+        <w:ind w:left="5040" w:hanging="360"/>
+      </w:pPr>
+      <w:rPr>
+        <w:rFonts w:ascii="Symbol" w:hAnsi="Symbol" w:hint="default"/>
+      </w:rPr>
+    </w:lvl>
+    <w:lvl w:ilvl="7" w:tplc="040C0003" w:tentative="1">
+      <w:start w:val="1"/>
+      <w:numFmt w:val="bullet"/>
+      <w:lvlText w:val="o"/>
+      <w:lvlJc w:val="left"/>
+      <w:pPr>
+        <w:tabs>
+          <w:tab w:val="num" w:pos="5760"/>
+        </w:tabs>
+        <w:ind w:left="5760" w:hanging="360"/>
+      </w:pPr>
+      <w:rPr>
+        <w:rFonts w:ascii="Courier New" w:hAnsi="Courier New" w:hint="default"/>
+      </w:rPr>
+    </w:lvl>
+    <w:lvl w:ilvl="8" w:tplc="040C0005" w:tentative="1">
+      <w:start w:val="1"/>
+      <w:numFmt w:val="bullet"/>
+      <w:lvlText w:val=""/>
+      <w:lvlJc w:val="left"/>
+      <w:pPr>
+        <w:tabs>
+          <w:tab w:val="num" w:pos="6480"/>
+        </w:tabs>
+        <w:ind w:left="6480" w:hanging="360"/>
+      </w:pPr>
+      <w:rPr>
+        <w:rFonts w:ascii="Wingdings" w:hAnsi="Wingdings" w:hint="default"/>
+      </w:rPr>
+    </w:lvl>
+  </w:abstractNum>
+  <w:abstractNum w:abstractNumId="17" w15:restartNumberingAfterBreak="0">
+    <w:nsid w:val="444D045E"/>
+    <w:multiLevelType w:val="hybridMultilevel"/>
+    <w:tmpl w:val="914486D8"/>
+    <w:lvl w:ilvl="0" w:tplc="7DFE162A">
+      <w:start w:val="1"/>
+      <w:numFmt w:val="bullet"/>
+      <w:lvlText w:val="-"/>
+      <w:lvlJc w:val="left"/>
+      <w:pPr>
+        <w:tabs>
+          <w:tab w:val="num" w:pos="360"/>
+        </w:tabs>
+        <w:ind w:left="360" w:hanging="360"/>
+      </w:pPr>
+      <w:rPr>
+        <w:rFonts w:ascii="Times New Roman" w:hAnsi="Times New Roman" w:hint="default"/>
+      </w:rPr>
+    </w:lvl>
+    <w:lvl w:ilvl="1" w:tplc="040C0003" w:tentative="1">
+      <w:start w:val="1"/>
+      <w:numFmt w:val="bullet"/>
+      <w:lvlText w:val="o"/>
+      <w:lvlJc w:val="left"/>
+      <w:pPr>
+        <w:tabs>
+          <w:tab w:val="num" w:pos="1440"/>
+        </w:tabs>
+        <w:ind w:left="1440" w:hanging="360"/>
+      </w:pPr>
+      <w:rPr>
+        <w:rFonts w:ascii="Courier New" w:hAnsi="Courier New" w:hint="default"/>
+      </w:rPr>
+    </w:lvl>
+    <w:lvl w:ilvl="2" w:tplc="040C0005" w:tentative="1">
+      <w:start w:val="1"/>
+      <w:numFmt w:val="bullet"/>
+      <w:lvlText w:val=""/>
+      <w:lvlJc w:val="left"/>
+      <w:pPr>
+        <w:tabs>
+          <w:tab w:val="num" w:pos="2160"/>
+        </w:tabs>
+        <w:ind w:left="2160" w:hanging="360"/>
+      </w:pPr>
+      <w:rPr>
+        <w:rFonts w:ascii="Wingdings" w:hAnsi="Wingdings" w:hint="default"/>
+      </w:rPr>
+    </w:lvl>
+    <w:lvl w:ilvl="3" w:tplc="040C0001" w:tentative="1">
+      <w:start w:val="1"/>
+      <w:numFmt w:val="bullet"/>
+      <w:lvlText w:val=""/>
+      <w:lvlJc w:val="left"/>
+      <w:pPr>
+        <w:tabs>
+          <w:tab w:val="num" w:pos="2880"/>
+        </w:tabs>
+        <w:ind w:left="2880" w:hanging="360"/>
+      </w:pPr>
+      <w:rPr>
+        <w:rFonts w:ascii="Symbol" w:hAnsi="Symbol" w:hint="default"/>
+      </w:rPr>
+    </w:lvl>
+    <w:lvl w:ilvl="4" w:tplc="040C0003" w:tentative="1">
+      <w:start w:val="1"/>
+      <w:numFmt w:val="bullet"/>
+      <w:lvlText w:val="o"/>
+      <w:lvlJc w:val="left"/>
+      <w:pPr>
+        <w:tabs>
+          <w:tab w:val="num" w:pos="3600"/>
+        </w:tabs>
+        <w:ind w:left="3600" w:hanging="360"/>
+      </w:pPr>
+      <w:rPr>
+        <w:rFonts w:ascii="Courier New" w:hAnsi="Courier New" w:hint="default"/>
+      </w:rPr>
+    </w:lvl>
+    <w:lvl w:ilvl="5" w:tplc="040C0005" w:tentative="1">
+      <w:start w:val="1"/>
+      <w:numFmt w:val="bullet"/>
+      <w:lvlText w:val=""/>
+      <w:lvlJc w:val="left"/>
+      <w:pPr>
+        <w:tabs>
+          <w:tab w:val="num" w:pos="4320"/>
+        </w:tabs>
+        <w:ind w:left="4320" w:hanging="360"/>
+      </w:pPr>
+      <w:rPr>
+        <w:rFonts w:ascii="Wingdings" w:hAnsi="Wingdings" w:hint="default"/>
+      </w:rPr>
+    </w:lvl>
+    <w:lvl w:ilvl="6" w:tplc="040C0001" w:tentative="1">
+      <w:start w:val="1"/>
+      <w:numFmt w:val="bullet"/>
+      <w:lvlText w:val=""/>
+      <w:lvlJc w:val="left"/>
+      <w:pPr>
+        <w:tabs>
+          <w:tab w:val="num" w:pos="5040"/>
+        </w:tabs>
+        <w:ind w:left="5040" w:hanging="360"/>
+      </w:pPr>
+      <w:rPr>
+        <w:rFonts w:ascii="Symbol" w:hAnsi="Symbol" w:hint="default"/>
+      </w:rPr>
+    </w:lvl>
+    <w:lvl w:ilvl="7" w:tplc="040C0003" w:tentative="1">
+      <w:start w:val="1"/>
+      <w:numFmt w:val="bullet"/>
+      <w:lvlText w:val="o"/>
+      <w:lvlJc w:val="left"/>
+      <w:pPr>
+        <w:tabs>
+          <w:tab w:val="num" w:pos="5760"/>
+        </w:tabs>
+        <w:ind w:left="5760" w:hanging="360"/>
+      </w:pPr>
+      <w:rPr>
+        <w:rFonts w:ascii="Courier New" w:hAnsi="Courier New" w:hint="default"/>
+      </w:rPr>
+    </w:lvl>
+    <w:lvl w:ilvl="8" w:tplc="040C0005" w:tentative="1">
+      <w:start w:val="1"/>
+      <w:numFmt w:val="bullet"/>
+      <w:lvlText w:val=""/>
+      <w:lvlJc w:val="left"/>
+      <w:pPr>
+        <w:tabs>
+          <w:tab w:val="num" w:pos="6480"/>
+        </w:tabs>
+        <w:ind w:left="6480" w:hanging="360"/>
+      </w:pPr>
+      <w:rPr>
+        <w:rFonts w:ascii="Wingdings" w:hAnsi="Wingdings" w:hint="default"/>
+      </w:rPr>
+    </w:lvl>
+  </w:abstractNum>
+  <w:abstractNum w:abstractNumId="18" w15:restartNumberingAfterBreak="0">
+    <w:nsid w:val="44C61D87"/>
+    <w:multiLevelType w:val="hybridMultilevel"/>
+    <w:tmpl w:val="881643BA"/>
+    <w:lvl w:ilvl="0" w:tplc="72F499DE">
+      <w:start w:val="1"/>
+      <w:numFmt w:val="bullet"/>
+      <w:lvlText w:val=""/>
+      <w:lvlJc w:val="left"/>
+      <w:pPr>
+        <w:tabs>
+          <w:tab w:val="num" w:pos="360"/>
+        </w:tabs>
+        <w:ind w:left="340" w:hanging="340"/>
+      </w:pPr>
+      <w:rPr>
+        <w:rFonts w:ascii="Symbol" w:hAnsi="Symbol" w:hint="default"/>
+      </w:rPr>
+    </w:lvl>
+    <w:lvl w:ilvl="1" w:tplc="040C0003" w:tentative="1">
+      <w:start w:val="1"/>
+      <w:numFmt w:val="bullet"/>
+      <w:lvlText w:val="o"/>
+      <w:lvlJc w:val="left"/>
+      <w:pPr>
+        <w:tabs>
+          <w:tab w:val="num" w:pos="1440"/>
+        </w:tabs>
+        <w:ind w:left="1440" w:hanging="360"/>
+      </w:pPr>
+      <w:rPr>
+        <w:rFonts w:ascii="Courier New" w:hAnsi="Courier New" w:hint="default"/>
+      </w:rPr>
+    </w:lvl>
+    <w:lvl w:ilvl="2" w:tplc="040C0005" w:tentative="1">
+      <w:start w:val="1"/>
+      <w:numFmt w:val="bullet"/>
+      <w:lvlText w:val=""/>
+      <w:lvlJc w:val="left"/>
+      <w:pPr>
+        <w:tabs>
+          <w:tab w:val="num" w:pos="2160"/>
+        </w:tabs>
+        <w:ind w:left="2160" w:hanging="360"/>
+      </w:pPr>
+      <w:rPr>
+        <w:rFonts w:ascii="Wingdings" w:hAnsi="Wingdings" w:hint="default"/>
+      </w:rPr>
+    </w:lvl>
+    <w:lvl w:ilvl="3" w:tplc="040C0001" w:tentative="1">
+      <w:start w:val="1"/>
+      <w:numFmt w:val="bullet"/>
+      <w:lvlText w:val=""/>
+      <w:lvlJc w:val="left"/>
+      <w:pPr>
+        <w:tabs>
+          <w:tab w:val="num" w:pos="2880"/>
+        </w:tabs>
+        <w:ind w:left="2880" w:hanging="360"/>
+      </w:pPr>
+      <w:rPr>
+        <w:rFonts w:ascii="Symbol" w:hAnsi="Symbol" w:hint="default"/>
+      </w:rPr>
+    </w:lvl>
+    <w:lvl w:ilvl="4" w:tplc="040C0003" w:tentative="1">
+      <w:start w:val="1"/>
+      <w:numFmt w:val="bullet"/>
+      <w:lvlText w:val="o"/>
+      <w:lvlJc w:val="left"/>
+      <w:pPr>
+        <w:tabs>
+          <w:tab w:val="num" w:pos="3600"/>
+        </w:tabs>
+        <w:ind w:left="3600" w:hanging="360"/>
+      </w:pPr>
+      <w:rPr>
+        <w:rFonts w:ascii="Courier New" w:hAnsi="Courier New" w:hint="default"/>
+      </w:rPr>
+    </w:lvl>
+    <w:lvl w:ilvl="5" w:tplc="040C0005" w:tentative="1">
+      <w:start w:val="1"/>
+      <w:numFmt w:val="bullet"/>
+      <w:lvlText w:val=""/>
+      <w:lvlJc w:val="left"/>
+      <w:pPr>
+        <w:tabs>
+          <w:tab w:val="num" w:pos="4320"/>
+        </w:tabs>
+        <w:ind w:left="4320" w:hanging="360"/>
+      </w:pPr>
+      <w:rPr>
+        <w:rFonts w:ascii="Wingdings" w:hAnsi="Wingdings" w:hint="default"/>
+      </w:rPr>
+    </w:lvl>
+    <w:lvl w:ilvl="6" w:tplc="040C0001" w:tentative="1">
+      <w:start w:val="1"/>
+      <w:numFmt w:val="bullet"/>
+      <w:lvlText w:val=""/>
+      <w:lvlJc w:val="left"/>
+      <w:pPr>
+        <w:tabs>
+          <w:tab w:val="num" w:pos="5040"/>
+        </w:tabs>
+        <w:ind w:left="5040" w:hanging="360"/>
+      </w:pPr>
+      <w:rPr>
+        <w:rFonts w:ascii="Symbol" w:hAnsi="Symbol" w:hint="default"/>
+      </w:rPr>
+    </w:lvl>
+    <w:lvl w:ilvl="7" w:tplc="040C0003" w:tentative="1">
+      <w:start w:val="1"/>
+      <w:numFmt w:val="bullet"/>
+      <w:lvlText w:val="o"/>
+      <w:lvlJc w:val="left"/>
+      <w:pPr>
+        <w:tabs>
+          <w:tab w:val="num" w:pos="5760"/>
+        </w:tabs>
+        <w:ind w:left="5760" w:hanging="360"/>
+      </w:pPr>
+      <w:rPr>
+        <w:rFonts w:ascii="Courier New" w:hAnsi="Courier New" w:hint="default"/>
+      </w:rPr>
+    </w:lvl>
+    <w:lvl w:ilvl="8" w:tplc="040C0005" w:tentative="1">
+      <w:start w:val="1"/>
+      <w:numFmt w:val="bullet"/>
+      <w:lvlText w:val=""/>
+      <w:lvlJc w:val="left"/>
+      <w:pPr>
+        <w:tabs>
+          <w:tab w:val="num" w:pos="6480"/>
+        </w:tabs>
+        <w:ind w:left="6480" w:hanging="360"/>
+      </w:pPr>
+      <w:rPr>
+        <w:rFonts w:ascii="Wingdings" w:hAnsi="Wingdings" w:hint="default"/>
+      </w:rPr>
+    </w:lvl>
+  </w:abstractNum>
+  <w:abstractNum w:abstractNumId="19" w15:restartNumberingAfterBreak="0">
+    <w:nsid w:val="4AF60730"/>
+    <w:multiLevelType w:val="hybridMultilevel"/>
+    <w:tmpl w:val="1A56D988"/>
+    <w:lvl w:ilvl="0" w:tplc="D38AEDBA">
+      <w:start w:val="1"/>
+      <w:numFmt w:val="bullet"/>
+      <w:lvlText w:val=""/>
+      <w:lvlJc w:val="left"/>
+      <w:pPr>
+        <w:tabs>
+          <w:tab w:val="num" w:pos="720"/>
+        </w:tabs>
+        <w:ind w:left="720" w:hanging="360"/>
+      </w:pPr>
+      <w:rPr>
+        <w:rFonts w:ascii="Symbol" w:hAnsi="Symbol" w:hint="default"/>
+      </w:rPr>
+    </w:lvl>
+    <w:lvl w:ilvl="1" w:tplc="040C0003" w:tentative="1">
+      <w:start w:val="1"/>
+      <w:numFmt w:val="bullet"/>
+      <w:lvlText w:val="o"/>
+      <w:lvlJc w:val="left"/>
+      <w:pPr>
+        <w:tabs>
+          <w:tab w:val="num" w:pos="1440"/>
+        </w:tabs>
+        <w:ind w:left="1440" w:hanging="360"/>
+      </w:pPr>
+      <w:rPr>
+        <w:rFonts w:ascii="Courier New" w:hAnsi="Courier New" w:hint="default"/>
+      </w:rPr>
+    </w:lvl>
+    <w:lvl w:ilvl="2" w:tplc="040C0005" w:tentative="1">
+      <w:start w:val="1"/>
+      <w:numFmt w:val="bullet"/>
+      <w:lvlText w:val=""/>
+      <w:lvlJc w:val="left"/>
+      <w:pPr>
+        <w:tabs>
+          <w:tab w:val="num" w:pos="2160"/>
+        </w:tabs>
+        <w:ind w:left="2160" w:hanging="360"/>
+      </w:pPr>
+      <w:rPr>
+        <w:rFonts w:ascii="Wingdings" w:hAnsi="Wingdings" w:hint="default"/>
+      </w:rPr>
+    </w:lvl>
+    <w:lvl w:ilvl="3" w:tplc="040C0001" w:tentative="1">
+      <w:start w:val="1"/>
+      <w:numFmt w:val="bullet"/>
+      <w:lvlText w:val=""/>
+      <w:lvlJc w:val="left"/>
+      <w:pPr>
+        <w:tabs>
+          <w:tab w:val="num" w:pos="2880"/>
+        </w:tabs>
+        <w:ind w:left="2880" w:hanging="360"/>
+      </w:pPr>
+      <w:rPr>
+        <w:rFonts w:ascii="Symbol" w:hAnsi="Symbol" w:hint="default"/>
+      </w:rPr>
+    </w:lvl>
+    <w:lvl w:ilvl="4" w:tplc="040C0003" w:tentative="1">
+      <w:start w:val="1"/>
+      <w:numFmt w:val="bullet"/>
+      <w:lvlText w:val="o"/>
+      <w:lvlJc w:val="left"/>
+      <w:pPr>
+        <w:tabs>
+          <w:tab w:val="num" w:pos="3600"/>
+        </w:tabs>
+        <w:ind w:left="3600" w:hanging="360"/>
+      </w:pPr>
+      <w:rPr>
+        <w:rFonts w:ascii="Courier New" w:hAnsi="Courier New" w:hint="default"/>
+      </w:rPr>
+    </w:lvl>
+    <w:lvl w:ilvl="5" w:tplc="040C0005" w:tentative="1">
+      <w:start w:val="1"/>
+      <w:numFmt w:val="bullet"/>
+      <w:lvlText w:val=""/>
+      <w:lvlJc w:val="left"/>
+      <w:pPr>
+        <w:tabs>
+          <w:tab w:val="num" w:pos="4320"/>
+        </w:tabs>
+        <w:ind w:left="4320" w:hanging="360"/>
+      </w:pPr>
+      <w:rPr>
+        <w:rFonts w:ascii="Wingdings" w:hAnsi="Wingdings" w:hint="default"/>
+      </w:rPr>
+    </w:lvl>
+    <w:lvl w:ilvl="6" w:tplc="040C0001" w:tentative="1">
+      <w:start w:val="1"/>
+      <w:numFmt w:val="bullet"/>
+      <w:lvlText w:val=""/>
+      <w:lvlJc w:val="left"/>
+      <w:pPr>
+        <w:tabs>
+          <w:tab w:val="num" w:pos="5040"/>
+        </w:tabs>
+        <w:ind w:left="5040" w:hanging="360"/>
+      </w:pPr>
+      <w:rPr>
+        <w:rFonts w:ascii="Symbol" w:hAnsi="Symbol" w:hint="default"/>
+      </w:rPr>
+    </w:lvl>
+    <w:lvl w:ilvl="7" w:tplc="040C0003" w:tentative="1">
+      <w:start w:val="1"/>
+      <w:numFmt w:val="bullet"/>
+      <w:lvlText w:val="o"/>
+      <w:lvlJc w:val="left"/>
+      <w:pPr>
+        <w:tabs>
+          <w:tab w:val="num" w:pos="5760"/>
+        </w:tabs>
+        <w:ind w:left="5760" w:hanging="360"/>
+      </w:pPr>
+      <w:rPr>
+        <w:rFonts w:ascii="Courier New" w:hAnsi="Courier New" w:hint="default"/>
+      </w:rPr>
+    </w:lvl>
+    <w:lvl w:ilvl="8" w:tplc="040C0005" w:tentative="1">
+      <w:start w:val="1"/>
+      <w:numFmt w:val="bullet"/>
+      <w:lvlText w:val=""/>
+      <w:lvlJc w:val="left"/>
+      <w:pPr>
+        <w:tabs>
+          <w:tab w:val="num" w:pos="6480"/>
+        </w:tabs>
+        <w:ind w:left="6480" w:hanging="360"/>
+      </w:pPr>
+      <w:rPr>
+        <w:rFonts w:ascii="Wingdings" w:hAnsi="Wingdings" w:hint="default"/>
+      </w:rPr>
+    </w:lvl>
+  </w:abstractNum>
+  <w:abstractNum w:abstractNumId="20" w15:restartNumberingAfterBreak="0">
+    <w:nsid w:val="4D477493"/>
+    <w:multiLevelType w:val="singleLevel"/>
+    <w:tmpl w:val="72F499DE"/>
+    <w:lvl w:ilvl="0">
+      <w:start w:val="1"/>
+      <w:numFmt w:val="bullet"/>
+      <w:lvlText w:val=""/>
+      <w:lvlJc w:val="left"/>
+      <w:pPr>
+        <w:tabs>
+          <w:tab w:val="num" w:pos="360"/>
+        </w:tabs>
+        <w:ind w:left="340" w:hanging="340"/>
+      </w:pPr>
+      <w:rPr>
+        <w:rFonts w:ascii="Symbol" w:hAnsi="Symbol" w:hint="default"/>
+      </w:rPr>
+    </w:lvl>
+  </w:abstractNum>
+  <w:abstractNum w:abstractNumId="21" w15:restartNumberingAfterBreak="0">
+    <w:nsid w:val="503C532B"/>
+    <w:multiLevelType w:val="hybridMultilevel"/>
+    <w:tmpl w:val="E4529E40"/>
+    <w:lvl w:ilvl="0" w:tplc="C486FDA6">
+      <w:numFmt w:val="bullet"/>
+      <w:lvlText w:val="-"/>
+      <w:lvlJc w:val="left"/>
+      <w:pPr>
+        <w:tabs>
+          <w:tab w:val="num" w:pos="720"/>
+        </w:tabs>
+        <w:ind w:left="720" w:hanging="360"/>
+      </w:pPr>
+      <w:rPr>
+        <w:rFonts w:ascii="Arial" w:eastAsia="Times New Roman" w:hAnsi="Arial" w:cs="Arial" w:hint="default"/>
+      </w:rPr>
+    </w:lvl>
+    <w:lvl w:ilvl="1" w:tplc="040C0003" w:tentative="1">
+      <w:start w:val="1"/>
+      <w:numFmt w:val="bullet"/>
+      <w:lvlText w:val="o"/>
+      <w:lvlJc w:val="left"/>
+      <w:pPr>
+        <w:tabs>
+          <w:tab w:val="num" w:pos="1440"/>
+        </w:tabs>
+        <w:ind w:left="1440" w:hanging="360"/>
+      </w:pPr>
+      <w:rPr>
+        <w:rFonts w:ascii="Courier New" w:hAnsi="Courier New" w:hint="default"/>
+      </w:rPr>
+    </w:lvl>
+    <w:lvl w:ilvl="2" w:tplc="040C0005" w:tentative="1">
+      <w:start w:val="1"/>
+      <w:numFmt w:val="bullet"/>
+      <w:lvlText w:val=""/>
+      <w:lvlJc w:val="left"/>
+      <w:pPr>
+        <w:tabs>
+          <w:tab w:val="num" w:pos="2160"/>
+        </w:tabs>
+        <w:ind w:left="2160" w:hanging="360"/>
+      </w:pPr>
+      <w:rPr>
+        <w:rFonts w:ascii="Wingdings" w:hAnsi="Wingdings" w:hint="default"/>
+      </w:rPr>
+    </w:lvl>
+    <w:lvl w:ilvl="3" w:tplc="040C0001" w:tentative="1">
+      <w:start w:val="1"/>
+      <w:numFmt w:val="bullet"/>
+      <w:lvlText w:val=""/>
+      <w:lvlJc w:val="left"/>
+      <w:pPr>
+        <w:tabs>
+          <w:tab w:val="num" w:pos="2880"/>
+        </w:tabs>
+        <w:ind w:left="2880" w:hanging="360"/>
+      </w:pPr>
+      <w:rPr>
+        <w:rFonts w:ascii="Symbol" w:hAnsi="Symbol" w:hint="default"/>
+      </w:rPr>
+    </w:lvl>
+    <w:lvl w:ilvl="4" w:tplc="040C0003" w:tentative="1">
+      <w:start w:val="1"/>
+      <w:numFmt w:val="bullet"/>
+      <w:lvlText w:val="o"/>
+      <w:lvlJc w:val="left"/>
+      <w:pPr>
+        <w:tabs>
+          <w:tab w:val="num" w:pos="3600"/>
+        </w:tabs>
+        <w:ind w:left="3600" w:hanging="360"/>
+      </w:pPr>
+      <w:rPr>
+        <w:rFonts w:ascii="Courier New" w:hAnsi="Courier New" w:hint="default"/>
+      </w:rPr>
+    </w:lvl>
+    <w:lvl w:ilvl="5" w:tplc="040C0005" w:tentative="1">
+      <w:start w:val="1"/>
+      <w:numFmt w:val="bullet"/>
+      <w:lvlText w:val=""/>
+      <w:lvlJc w:val="left"/>
+      <w:pPr>
+        <w:tabs>
+          <w:tab w:val="num" w:pos="4320"/>
+        </w:tabs>
+        <w:ind w:left="4320" w:hanging="360"/>
+      </w:pPr>
+      <w:rPr>
+        <w:rFonts w:ascii="Wingdings" w:hAnsi="Wingdings" w:hint="default"/>
+      </w:rPr>
+    </w:lvl>
+    <w:lvl w:ilvl="6" w:tplc="040C0001" w:tentative="1">
+      <w:start w:val="1"/>
+      <w:numFmt w:val="bullet"/>
+      <w:lvlText w:val=""/>
+      <w:lvlJc w:val="left"/>
+      <w:pPr>
+        <w:tabs>
+          <w:tab w:val="num" w:pos="5040"/>
+        </w:tabs>
+        <w:ind w:left="5040" w:hanging="360"/>
+      </w:pPr>
+      <w:rPr>
+        <w:rFonts w:ascii="Symbol" w:hAnsi="Symbol" w:hint="default"/>
+      </w:rPr>
+    </w:lvl>
+    <w:lvl w:ilvl="7" w:tplc="040C0003" w:tentative="1">
+      <w:start w:val="1"/>
+      <w:numFmt w:val="bullet"/>
+      <w:lvlText w:val="o"/>
+      <w:lvlJc w:val="left"/>
+      <w:pPr>
+        <w:tabs>
+          <w:tab w:val="num" w:pos="5760"/>
+        </w:tabs>
+        <w:ind w:left="5760" w:hanging="360"/>
+      </w:pPr>
+      <w:rPr>
+        <w:rFonts w:ascii="Courier New" w:hAnsi="Courier New" w:hint="default"/>
+      </w:rPr>
+    </w:lvl>
+    <w:lvl w:ilvl="8" w:tplc="040C0005" w:tentative="1">
+      <w:start w:val="1"/>
+      <w:numFmt w:val="bullet"/>
+      <w:lvlText w:val=""/>
+      <w:lvlJc w:val="left"/>
+      <w:pPr>
+        <w:tabs>
+          <w:tab w:val="num" w:pos="6480"/>
+        </w:tabs>
+        <w:ind w:left="6480" w:hanging="360"/>
+      </w:pPr>
+      <w:rPr>
+        <w:rFonts w:ascii="Wingdings" w:hAnsi="Wingdings" w:hint="default"/>
+      </w:rPr>
+    </w:lvl>
+  </w:abstractNum>
+  <w:abstractNum w:abstractNumId="22" w15:restartNumberingAfterBreak="0">
+    <w:nsid w:val="507C7093"/>
+    <w:multiLevelType w:val="multilevel"/>
+    <w:tmpl w:val="C434804E"/>
+    <w:lvl w:ilvl="0">
+      <w:start w:val="1"/>
+      <w:numFmt w:val="decimal"/>
+      <w:lvlText w:val="%1."/>
+      <w:lvlJc w:val="left"/>
+      <w:pPr>
+        <w:tabs>
+          <w:tab w:val="num" w:pos="0"/>
+        </w:tabs>
+        <w:ind w:left="0" w:hanging="360"/>
+      </w:pPr>
+      <w:rPr>
+        <w:rFonts w:hint="default"/>
+      </w:rPr>
+    </w:lvl>
+    <w:lvl w:ilvl="1">
+      <w:start w:val="1"/>
+      <w:numFmt w:val="decimal"/>
+      <w:suff w:val="space"/>
+      <w:lvlText w:val="%1.%2."/>
+      <w:lvlJc w:val="left"/>
+      <w:pPr>
+        <w:ind w:left="432" w:hanging="432"/>
+      </w:pPr>
+      <w:rPr>
+        <w:rFonts w:hint="default"/>
+      </w:rPr>
+    </w:lvl>
+    <w:lvl w:ilvl="2">
+      <w:start w:val="1"/>
+      <w:numFmt w:val="lowerLetter"/>
+      <w:suff w:val="space"/>
+      <w:lvlText w:val="%3) "/>
+      <w:lvlJc w:val="left"/>
+      <w:pPr>
+        <w:ind w:left="864" w:hanging="504"/>
+      </w:pPr>
+      <w:rPr>
+        <w:rFonts w:hint="default"/>
+      </w:rPr>
+    </w:lvl>
+    <w:lvl w:ilvl="3">
+      <w:start w:val="1"/>
+      <w:numFmt w:val="decimal"/>
+      <w:lvlText w:val="%1.%2.%3.%4."/>
+      <w:lvlJc w:val="left"/>
+      <w:pPr>
+        <w:tabs>
+          <w:tab w:val="num" w:pos="1800"/>
+        </w:tabs>
+        <w:ind w:left="1368" w:hanging="648"/>
+      </w:pPr>
+      <w:rPr>
+        <w:rFonts w:hint="default"/>
+      </w:rPr>
+    </w:lvl>
+    <w:lvl w:ilvl="4">
+      <w:start w:val="1"/>
+      <w:numFmt w:val="decimal"/>
+      <w:lvlText w:val="%1.%2.%3.%4.%5."/>
+      <w:lvlJc w:val="left"/>
+      <w:pPr>
+        <w:tabs>
+          <w:tab w:val="num" w:pos="2160"/>
+        </w:tabs>
+        <w:ind w:left="1872" w:hanging="792"/>
+      </w:pPr>
+      <w:rPr>
+        <w:rFonts w:hint="default"/>
+      </w:rPr>
+    </w:lvl>
+    <w:lvl w:ilvl="5">
+      <w:start w:val="1"/>
+      <w:numFmt w:val="decimal"/>
+      <w:lvlText w:val="%1.%2.%3.%4.%5.%6."/>
+      <w:lvlJc w:val="left"/>
+      <w:pPr>
+        <w:tabs>
+          <w:tab w:val="num" w:pos="2880"/>
+        </w:tabs>
+        <w:ind w:left="2376" w:hanging="936"/>
+      </w:pPr>
+      <w:rPr>
+        <w:rFonts w:hint="default"/>
+      </w:rPr>
+    </w:lvl>
+    <w:lvl w:ilvl="6">
+      <w:start w:val="1"/>
+      <w:numFmt w:val="decimal"/>
+      <w:lvlText w:val="%1.%2.%3.%4.%5.%6.%7."/>
+      <w:lvlJc w:val="left"/>
+      <w:pPr>
+        <w:tabs>
+          <w:tab w:val="num" w:pos="3240"/>
+        </w:tabs>
+        <w:ind w:left="2880" w:hanging="1080"/>
+      </w:pPr>
+      <w:rPr>
+        <w:rFonts w:hint="default"/>
+      </w:rPr>
+    </w:lvl>
+    <w:lvl w:ilvl="7">
+      <w:start w:val="1"/>
+      <w:numFmt w:val="decimal"/>
+      <w:lvlText w:val="%1.%2.%3.%4.%5.%6.%7.%8."/>
+      <w:lvlJc w:val="left"/>
+      <w:pPr>
+        <w:tabs>
+          <w:tab w:val="num" w:pos="3960"/>
+        </w:tabs>
+        <w:ind w:left="3384" w:hanging="1224"/>
+      </w:pPr>
+      <w:rPr>
+        <w:rFonts w:hint="default"/>
+      </w:rPr>
+    </w:lvl>
+    <w:lvl w:ilvl="8">
+      <w:start w:val="1"/>
+      <w:numFmt w:val="decimal"/>
+      <w:lvlText w:val="%1.%2.%3.%4.%5.%6.%7.%8.%9."/>
+      <w:lvlJc w:val="left"/>
+      <w:pPr>
+        <w:tabs>
+          <w:tab w:val="num" w:pos="4680"/>
+        </w:tabs>
+        <w:ind w:left="3960" w:hanging="1440"/>
+      </w:pPr>
+      <w:rPr>
+        <w:rFonts w:hint="default"/>
+      </w:rPr>
+    </w:lvl>
+  </w:abstractNum>
+  <w:abstractNum w:abstractNumId="23" w15:restartNumberingAfterBreak="0">
+    <w:nsid w:val="55544DBD"/>
+    <w:multiLevelType w:val="hybridMultilevel"/>
+    <w:tmpl w:val="4F9ED410"/>
+    <w:lvl w:ilvl="0" w:tplc="C486FDA6">
+      <w:numFmt w:val="bullet"/>
+      <w:lvlText w:val="-"/>
+      <w:lvlJc w:val="left"/>
+      <w:pPr>
+        <w:tabs>
+          <w:tab w:val="num" w:pos="720"/>
+        </w:tabs>
+        <w:ind w:left="720" w:hanging="360"/>
+      </w:pPr>
+      <w:rPr>
+        <w:rFonts w:ascii="Arial" w:eastAsia="Times New Roman" w:hAnsi="Arial" w:cs="Arial" w:hint="default"/>
+      </w:rPr>
+    </w:lvl>
+    <w:lvl w:ilvl="1" w:tplc="040C0003" w:tentative="1">
+      <w:start w:val="1"/>
+      <w:numFmt w:val="bullet"/>
+      <w:lvlText w:val="o"/>
+      <w:lvlJc w:val="left"/>
+      <w:pPr>
+        <w:tabs>
+          <w:tab w:val="num" w:pos="1440"/>
+        </w:tabs>
+        <w:ind w:left="1440" w:hanging="360"/>
+      </w:pPr>
+      <w:rPr>
+        <w:rFonts w:ascii="Courier New" w:hAnsi="Courier New" w:hint="default"/>
+      </w:rPr>
+    </w:lvl>
+    <w:lvl w:ilvl="2" w:tplc="040C0005" w:tentative="1">
+      <w:start w:val="1"/>
+      <w:numFmt w:val="bullet"/>
+      <w:lvlText w:val=""/>
+      <w:lvlJc w:val="left"/>
+      <w:pPr>
+        <w:tabs>
+          <w:tab w:val="num" w:pos="2160"/>
+        </w:tabs>
+        <w:ind w:left="2160" w:hanging="360"/>
+      </w:pPr>
+      <w:rPr>
+        <w:rFonts w:ascii="Wingdings" w:hAnsi="Wingdings" w:hint="default"/>
+      </w:rPr>
+    </w:lvl>
+    <w:lvl w:ilvl="3" w:tplc="040C0001" w:tentative="1">
+      <w:start w:val="1"/>
+      <w:numFmt w:val="bullet"/>
+      <w:lvlText w:val=""/>
+      <w:lvlJc w:val="left"/>
+      <w:pPr>
+        <w:tabs>
+          <w:tab w:val="num" w:pos="2880"/>
+        </w:tabs>
+        <w:ind w:left="2880" w:hanging="360"/>
+      </w:pPr>
+      <w:rPr>
+        <w:rFonts w:ascii="Symbol" w:hAnsi="Symbol" w:hint="default"/>
+      </w:rPr>
+    </w:lvl>
+    <w:lvl w:ilvl="4" w:tplc="040C0003" w:tentative="1">
+      <w:start w:val="1"/>
+      <w:numFmt w:val="bullet"/>
+      <w:lvlText w:val="o"/>
+      <w:lvlJc w:val="left"/>
+      <w:pPr>
+        <w:tabs>
+          <w:tab w:val="num" w:pos="3600"/>
+        </w:tabs>
+        <w:ind w:left="3600" w:hanging="360"/>
+      </w:pPr>
+      <w:rPr>
+        <w:rFonts w:ascii="Courier New" w:hAnsi="Courier New" w:hint="default"/>
+      </w:rPr>
+    </w:lvl>
+    <w:lvl w:ilvl="5" w:tplc="040C0005" w:tentative="1">
+      <w:start w:val="1"/>
+      <w:numFmt w:val="bullet"/>
+      <w:lvlText w:val=""/>
+      <w:lvlJc w:val="left"/>
+      <w:pPr>
+        <w:tabs>
+          <w:tab w:val="num" w:pos="4320"/>
+        </w:tabs>
+        <w:ind w:left="4320" w:hanging="360"/>
+      </w:pPr>
+      <w:rPr>
+        <w:rFonts w:ascii="Wingdings" w:hAnsi="Wingdings" w:hint="default"/>
+      </w:rPr>
+    </w:lvl>
+    <w:lvl w:ilvl="6" w:tplc="040C0001" w:tentative="1">
+      <w:start w:val="1"/>
+      <w:numFmt w:val="bullet"/>
+      <w:lvlText w:val=""/>
+      <w:lvlJc w:val="left"/>
+      <w:pPr>
+        <w:tabs>
+          <w:tab w:val="num" w:pos="5040"/>
+        </w:tabs>
+        <w:ind w:left="5040" w:hanging="360"/>
+      </w:pPr>
+      <w:rPr>
+        <w:rFonts w:ascii="Symbol" w:hAnsi="Symbol" w:hint="default"/>
+      </w:rPr>
+    </w:lvl>
+    <w:lvl w:ilvl="7" w:tplc="040C0003" w:tentative="1">
+      <w:start w:val="1"/>
+      <w:numFmt w:val="bullet"/>
+      <w:lvlText w:val="o"/>
+      <w:lvlJc w:val="left"/>
+      <w:pPr>
+        <w:tabs>
+          <w:tab w:val="num" w:pos="5760"/>
+        </w:tabs>
+        <w:ind w:left="5760" w:hanging="360"/>
+      </w:pPr>
+      <w:rPr>
+        <w:rFonts w:ascii="Courier New" w:hAnsi="Courier New" w:hint="default"/>
+      </w:rPr>
+    </w:lvl>
+    <w:lvl w:ilvl="8" w:tplc="040C0005" w:tentative="1">
+      <w:start w:val="1"/>
+      <w:numFmt w:val="bullet"/>
+      <w:lvlText w:val=""/>
+      <w:lvlJc w:val="left"/>
+      <w:pPr>
+        <w:tabs>
+          <w:tab w:val="num" w:pos="6480"/>
+        </w:tabs>
+        <w:ind w:left="6480" w:hanging="360"/>
+      </w:pPr>
+      <w:rPr>
+        <w:rFonts w:ascii="Wingdings" w:hAnsi="Wingdings" w:hint="default"/>
+      </w:rPr>
+    </w:lvl>
+  </w:abstractNum>
+  <w:abstractNum w:abstractNumId="24" w15:restartNumberingAfterBreak="0">
+    <w:nsid w:val="5BED6A1F"/>
+    <w:multiLevelType w:val="singleLevel"/>
+    <w:tmpl w:val="72F499DE"/>
+    <w:lvl w:ilvl="0">
+      <w:start w:val="1"/>
+      <w:numFmt w:val="bullet"/>
+      <w:lvlText w:val=""/>
+      <w:lvlJc w:val="left"/>
+      <w:pPr>
+        <w:tabs>
+          <w:tab w:val="num" w:pos="360"/>
+        </w:tabs>
+        <w:ind w:left="340" w:hanging="340"/>
+      </w:pPr>
+      <w:rPr>
+        <w:rFonts w:ascii="Symbol" w:hAnsi="Symbol" w:hint="default"/>
+      </w:rPr>
+    </w:lvl>
+  </w:abstractNum>
+  <w:abstractNum w:abstractNumId="25" w15:restartNumberingAfterBreak="0">
+    <w:nsid w:val="63382A34"/>
+    <w:multiLevelType w:val="hybridMultilevel"/>
+    <w:tmpl w:val="911200B2"/>
+    <w:lvl w:ilvl="0" w:tplc="040C000F">
+      <w:start w:val="1"/>
+      <w:numFmt w:val="decimal"/>
+      <w:lvlText w:val="%1."/>
+      <w:lvlJc w:val="left"/>
+      <w:pPr>
+        <w:tabs>
+          <w:tab w:val="num" w:pos="720"/>
+        </w:tabs>
+        <w:ind w:left="720" w:hanging="360"/>
+      </w:pPr>
+    </w:lvl>
+    <w:lvl w:ilvl="1" w:tplc="040C0019">
+      <w:start w:val="1"/>
+      <w:numFmt w:val="lowerLetter"/>
+      <w:lvlText w:val="%2."/>
+      <w:lvlJc w:val="left"/>
+      <w:pPr>
+        <w:tabs>
+          <w:tab w:val="num" w:pos="1440"/>
+        </w:tabs>
+        <w:ind w:left="1440" w:hanging="360"/>
+      </w:pPr>
+    </w:lvl>
+    <w:lvl w:ilvl="2" w:tplc="040C001B" w:tentative="1">
+      <w:start w:val="1"/>
+      <w:numFmt w:val="lowerRoman"/>
+      <w:lvlText w:val="%3."/>
+      <w:lvlJc w:val="right"/>
+      <w:pPr>
+        <w:tabs>
+          <w:tab w:val="num" w:pos="2160"/>
+        </w:tabs>
+        <w:ind w:left="2160" w:hanging="180"/>
+      </w:pPr>
+    </w:lvl>
+    <w:lvl w:ilvl="3" w:tplc="040C000F" w:tentative="1">
+      <w:start w:val="1"/>
+      <w:numFmt w:val="decimal"/>
+      <w:lvlText w:val="%4."/>
+      <w:lvlJc w:val="left"/>
+      <w:pPr>
+        <w:tabs>
+          <w:tab w:val="num" w:pos="2880"/>
+        </w:tabs>
+        <w:ind w:left="2880" w:hanging="360"/>
+      </w:pPr>
+    </w:lvl>
+    <w:lvl w:ilvl="4" w:tplc="040C0019" w:tentative="1">
+      <w:start w:val="1"/>
+      <w:numFmt w:val="lowerLetter"/>
+      <w:lvlText w:val="%5."/>
+      <w:lvlJc w:val="left"/>
+      <w:pPr>
+        <w:tabs>
+          <w:tab w:val="num" w:pos="3600"/>
+        </w:tabs>
+        <w:ind w:left="3600" w:hanging="360"/>
+      </w:pPr>
+    </w:lvl>
+    <w:lvl w:ilvl="5" w:tplc="040C001B" w:tentative="1">
+      <w:start w:val="1"/>
+      <w:numFmt w:val="lowerRoman"/>
+      <w:lvlText w:val="%6."/>
+      <w:lvlJc w:val="right"/>
+      <w:pPr>
+        <w:tabs>
+          <w:tab w:val="num" w:pos="4320"/>
+        </w:tabs>
+        <w:ind w:left="4320" w:hanging="180"/>
+      </w:pPr>
+    </w:lvl>
+    <w:lvl w:ilvl="6" w:tplc="040C000F" w:tentative="1">
+      <w:start w:val="1"/>
+      <w:numFmt w:val="decimal"/>
+      <w:lvlText w:val="%7."/>
+      <w:lvlJc w:val="left"/>
+      <w:pPr>
+        <w:tabs>
+          <w:tab w:val="num" w:pos="5040"/>
+        </w:tabs>
+        <w:ind w:left="5040" w:hanging="360"/>
+      </w:pPr>
+    </w:lvl>
+    <w:lvl w:ilvl="7" w:tplc="040C0019" w:tentative="1">
+      <w:start w:val="1"/>
+      <w:numFmt w:val="lowerLetter"/>
+      <w:lvlText w:val="%8."/>
+      <w:lvlJc w:val="left"/>
+      <w:pPr>
+        <w:tabs>
+          <w:tab w:val="num" w:pos="5760"/>
+        </w:tabs>
+        <w:ind w:left="5760" w:hanging="360"/>
+      </w:pPr>
+    </w:lvl>
+    <w:lvl w:ilvl="8" w:tplc="040C001B" w:tentative="1">
+      <w:start w:val="1"/>
+      <w:numFmt w:val="lowerRoman"/>
+      <w:lvlText w:val="%9."/>
+      <w:lvlJc w:val="right"/>
+      <w:pPr>
+        <w:tabs>
+          <w:tab w:val="num" w:pos="6480"/>
+        </w:tabs>
+        <w:ind w:left="6480" w:hanging="180"/>
+      </w:pPr>
+    </w:lvl>
+  </w:abstractNum>
+  <w:abstractNum w:abstractNumId="26" w15:restartNumberingAfterBreak="0">
+    <w:nsid w:val="64C23792"/>
+    <w:multiLevelType w:val="hybridMultilevel"/>
+    <w:tmpl w:val="469066C8"/>
+    <w:lvl w:ilvl="0" w:tplc="72F499DE">
+      <w:start w:val="1"/>
+      <w:numFmt w:val="bullet"/>
+      <w:lvlText w:val=""/>
+      <w:lvlJc w:val="left"/>
+      <w:pPr>
+        <w:tabs>
+          <w:tab w:val="num" w:pos="360"/>
+        </w:tabs>
+        <w:ind w:left="340" w:hanging="340"/>
+      </w:pPr>
+      <w:rPr>
+        <w:rFonts w:ascii="Symbol" w:hAnsi="Symbol" w:hint="default"/>
+      </w:rPr>
+    </w:lvl>
+    <w:lvl w:ilvl="1" w:tplc="040C0003" w:tentative="1">
+      <w:start w:val="1"/>
+      <w:numFmt w:val="bullet"/>
+      <w:lvlText w:val="o"/>
+      <w:lvlJc w:val="left"/>
+      <w:pPr>
+        <w:tabs>
+          <w:tab w:val="num" w:pos="1440"/>
+        </w:tabs>
+        <w:ind w:left="1440" w:hanging="360"/>
+      </w:pPr>
+      <w:rPr>
+        <w:rFonts w:ascii="Courier New" w:hAnsi="Courier New" w:hint="default"/>
+      </w:rPr>
+    </w:lvl>
+    <w:lvl w:ilvl="2" w:tplc="040C0005" w:tentative="1">
+      <w:start w:val="1"/>
+      <w:numFmt w:val="bullet"/>
+      <w:lvlText w:val=""/>
+      <w:lvlJc w:val="left"/>
+      <w:pPr>
+        <w:tabs>
+          <w:tab w:val="num" w:pos="2160"/>
+        </w:tabs>
+        <w:ind w:left="2160" w:hanging="360"/>
+      </w:pPr>
+      <w:rPr>
+        <w:rFonts w:ascii="Wingdings" w:hAnsi="Wingdings" w:hint="default"/>
+      </w:rPr>
+    </w:lvl>
+    <w:lvl w:ilvl="3" w:tplc="040C0001" w:tentative="1">
+      <w:start w:val="1"/>
+      <w:numFmt w:val="bullet"/>
+      <w:lvlText w:val=""/>
+      <w:lvlJc w:val="left"/>
+      <w:pPr>
+        <w:tabs>
+          <w:tab w:val="num" w:pos="2880"/>
+        </w:tabs>
+        <w:ind w:left="2880" w:hanging="360"/>
+      </w:pPr>
+      <w:rPr>
+        <w:rFonts w:ascii="Symbol" w:hAnsi="Symbol" w:hint="default"/>
+      </w:rPr>
+    </w:lvl>
+    <w:lvl w:ilvl="4" w:tplc="040C0003" w:tentative="1">
+      <w:start w:val="1"/>
+      <w:numFmt w:val="bullet"/>
+      <w:lvlText w:val="o"/>
+      <w:lvlJc w:val="left"/>
+      <w:pPr>
+        <w:tabs>
+          <w:tab w:val="num" w:pos="3600"/>
+        </w:tabs>
+        <w:ind w:left="3600" w:hanging="360"/>
+      </w:pPr>
+      <w:rPr>
+        <w:rFonts w:ascii="Courier New" w:hAnsi="Courier New" w:hint="default"/>
+      </w:rPr>
+    </w:lvl>
+    <w:lvl w:ilvl="5" w:tplc="040C0005" w:tentative="1">
+      <w:start w:val="1"/>
+      <w:numFmt w:val="bullet"/>
+      <w:lvlText w:val=""/>
+      <w:lvlJc w:val="left"/>
+      <w:pPr>
+        <w:tabs>
+          <w:tab w:val="num" w:pos="4320"/>
+        </w:tabs>
+        <w:ind w:left="4320" w:hanging="360"/>
+      </w:pPr>
+      <w:rPr>
+        <w:rFonts w:ascii="Wingdings" w:hAnsi="Wingdings" w:hint="default"/>
+      </w:rPr>
+    </w:lvl>
+    <w:lvl w:ilvl="6" w:tplc="040C0001" w:tentative="1">
+      <w:start w:val="1"/>
+      <w:numFmt w:val="bullet"/>
+      <w:lvlText w:val=""/>
+      <w:lvlJc w:val="left"/>
+      <w:pPr>
+        <w:tabs>
+          <w:tab w:val="num" w:pos="5040"/>
+        </w:tabs>
+        <w:ind w:left="5040" w:hanging="360"/>
+      </w:pPr>
+      <w:rPr>
+        <w:rFonts w:ascii="Symbol" w:hAnsi="Symbol" w:hint="default"/>
+      </w:rPr>
+    </w:lvl>
+    <w:lvl w:ilvl="7" w:tplc="040C0003" w:tentative="1">
+      <w:start w:val="1"/>
+      <w:numFmt w:val="bullet"/>
+      <w:lvlText w:val="o"/>
+      <w:lvlJc w:val="left"/>
+      <w:pPr>
+        <w:tabs>
+          <w:tab w:val="num" w:pos="5760"/>
+        </w:tabs>
+        <w:ind w:left="5760" w:hanging="360"/>
+      </w:pPr>
+      <w:rPr>
+        <w:rFonts w:ascii="Courier New" w:hAnsi="Courier New" w:hint="default"/>
+      </w:rPr>
+    </w:lvl>
+    <w:lvl w:ilvl="8" w:tplc="040C0005" w:tentative="1">
+      <w:start w:val="1"/>
+      <w:numFmt w:val="bullet"/>
+      <w:lvlText w:val=""/>
+      <w:lvlJc w:val="left"/>
+      <w:pPr>
+        <w:tabs>
+          <w:tab w:val="num" w:pos="6480"/>
+        </w:tabs>
+        <w:ind w:left="6480" w:hanging="360"/>
+      </w:pPr>
+      <w:rPr>
+        <w:rFonts w:ascii="Wingdings" w:hAnsi="Wingdings" w:hint="default"/>
+      </w:rPr>
+    </w:lvl>
+  </w:abstractNum>
+  <w:abstractNum w:abstractNumId="27" w15:restartNumberingAfterBreak="0">
+    <w:nsid w:val="66CE2B86"/>
+    <w:multiLevelType w:val="singleLevel"/>
+    <w:tmpl w:val="DDB27B5C"/>
+    <w:lvl w:ilvl="0">
+      <w:numFmt w:val="bullet"/>
+      <w:lvlText w:val="-"/>
+      <w:lvlJc w:val="left"/>
+      <w:pPr>
+        <w:tabs>
+          <w:tab w:val="num" w:pos="360"/>
+        </w:tabs>
+        <w:ind w:left="360" w:hanging="360"/>
+      </w:pPr>
+      <w:rPr>
+        <w:rFonts w:hint="default"/>
+      </w:rPr>
+    </w:lvl>
+  </w:abstractNum>
+  <w:abstractNum w:abstractNumId="28" w15:restartNumberingAfterBreak="0">
     <w:nsid w:val="6D261C2C"/>
     <w:multiLevelType w:val="hybridMultilevel"/>
     <w:tmpl w:val="F142104A"/>
@@ -3324,11 +6500,137 @@
       </w:rPr>
     </w:lvl>
   </w:abstractNum>
+  <w:abstractNum w:abstractNumId="29" w15:restartNumberingAfterBreak="0">
+    <w:nsid w:val="7B4557DF"/>
+    <w:multiLevelType w:val="singleLevel"/>
+    <w:tmpl w:val="890C304C"/>
+    <w:lvl w:ilvl="0">
+      <w:numFmt w:val="bullet"/>
+      <w:lvlText w:val="-"/>
+      <w:lvlJc w:val="left"/>
+      <w:pPr>
+        <w:tabs>
+          <w:tab w:val="num" w:pos="360"/>
+        </w:tabs>
+        <w:ind w:left="360" w:hanging="360"/>
+      </w:pPr>
+      <w:rPr>
+        <w:rFonts w:hint="default"/>
+      </w:rPr>
+    </w:lvl>
+  </w:abstractNum>
+  <w:abstractNum w:abstractNumId="30" w15:restartNumberingAfterBreak="0">
+    <w:nsid w:val="7CAF06EF"/>
+    <w:multiLevelType w:val="singleLevel"/>
+    <w:tmpl w:val="72F499DE"/>
+    <w:lvl w:ilvl="0">
+      <w:start w:val="1"/>
+      <w:numFmt w:val="bullet"/>
+      <w:lvlText w:val=""/>
+      <w:lvlJc w:val="left"/>
+      <w:pPr>
+        <w:tabs>
+          <w:tab w:val="num" w:pos="360"/>
+        </w:tabs>
+        <w:ind w:left="340" w:hanging="340"/>
+      </w:pPr>
+      <w:rPr>
+        <w:rFonts w:ascii="Symbol" w:hAnsi="Symbol" w:hint="default"/>
+      </w:rPr>
+    </w:lvl>
+  </w:abstractNum>
   <w:num w:numId="1">
+    <w:abstractNumId w:val="28"/>
+  </w:num>
+  <w:num w:numId="2">
+    <w:abstractNumId w:val="10"/>
+  </w:num>
+  <w:num w:numId="3">
+    <w:abstractNumId w:val="27"/>
+  </w:num>
+  <w:num w:numId="4">
+    <w:abstractNumId w:val="29"/>
+  </w:num>
+  <w:num w:numId="5">
+    <w:abstractNumId w:val="12"/>
+  </w:num>
+  <w:num w:numId="6">
+    <w:abstractNumId w:val="8"/>
+  </w:num>
+  <w:num w:numId="7">
+    <w:abstractNumId w:val="26"/>
+  </w:num>
+  <w:num w:numId="8">
+    <w:abstractNumId w:val="13"/>
+  </w:num>
+  <w:num w:numId="9">
+    <w:abstractNumId w:val="11"/>
+  </w:num>
+  <w:num w:numId="10">
+    <w:abstractNumId w:val="21"/>
+  </w:num>
+  <w:num w:numId="11">
+    <w:abstractNumId w:val="18"/>
+  </w:num>
+  <w:num w:numId="12">
+    <w:abstractNumId w:val="0"/>
+  </w:num>
+  <w:num w:numId="13">
+    <w:abstractNumId w:val="23"/>
+  </w:num>
+  <w:num w:numId="14">
+    <w:abstractNumId w:val="5"/>
+  </w:num>
+  <w:num w:numId="15">
+    <w:abstractNumId w:val="6"/>
+  </w:num>
+  <w:num w:numId="16">
+    <w:abstractNumId w:val="20"/>
+  </w:num>
+  <w:num w:numId="17">
+    <w:abstractNumId w:val="30"/>
+  </w:num>
+  <w:num w:numId="18">
+    <w:abstractNumId w:val="15"/>
+  </w:num>
+  <w:num w:numId="19">
+    <w:abstractNumId w:val="24"/>
+  </w:num>
+  <w:num w:numId="20">
     <w:abstractNumId w:val="1"/>
   </w:num>
-  <w:num w:numId="2">
-    <w:abstractNumId w:val="0"/>
+  <w:num w:numId="21">
+    <w:abstractNumId w:val="3"/>
+  </w:num>
+  <w:num w:numId="22">
+    <w:abstractNumId w:val="9"/>
+  </w:num>
+  <w:num w:numId="23">
+    <w:abstractNumId w:val="22"/>
+  </w:num>
+  <w:num w:numId="24">
+    <w:abstractNumId w:val="4"/>
+  </w:num>
+  <w:num w:numId="25">
+    <w:abstractNumId w:val="19"/>
+  </w:num>
+  <w:num w:numId="26">
+    <w:abstractNumId w:val="7"/>
+  </w:num>
+  <w:num w:numId="27">
+    <w:abstractNumId w:val="17"/>
+  </w:num>
+  <w:num w:numId="28">
+    <w:abstractNumId w:val="16"/>
+  </w:num>
+  <w:num w:numId="29">
+    <w:abstractNumId w:val="2"/>
+  </w:num>
+  <w:num w:numId="30">
+    <w:abstractNumId w:val="14"/>
+  </w:num>
+  <w:num w:numId="31">
+    <w:abstractNumId w:val="25"/>
   </w:num>
 </w:numbering>
 </file>
@@ -3352,10 +6654,10 @@
   </w:docDefaults>
   <w:latentStyles w:defLockedState="0" w:defUIPriority="99" w:defSemiHidden="0" w:defUnhideWhenUsed="0" w:defQFormat="0" w:count="371">
     <w:lsdException w:name="Normal" w:uiPriority="0" w:qFormat="1"/>
-    <w:lsdException w:name="heading 1" w:uiPriority="9" w:qFormat="1"/>
-    <w:lsdException w:name="heading 2" w:semiHidden="1" w:uiPriority="9" w:unhideWhenUsed="1" w:qFormat="1"/>
-    <w:lsdException w:name="heading 3" w:semiHidden="1" w:uiPriority="9" w:unhideWhenUsed="1" w:qFormat="1"/>
-    <w:lsdException w:name="heading 4" w:semiHidden="1" w:uiPriority="9" w:unhideWhenUsed="1" w:qFormat="1"/>
+    <w:lsdException w:name="heading 1" w:uiPriority="0" w:qFormat="1"/>
+    <w:lsdException w:name="heading 2" w:semiHidden="1" w:uiPriority="0" w:unhideWhenUsed="1" w:qFormat="1"/>
+    <w:lsdException w:name="heading 3" w:semiHidden="1" w:uiPriority="0" w:unhideWhenUsed="1" w:qFormat="1"/>
+    <w:lsdException w:name="heading 4" w:semiHidden="1" w:uiPriority="0" w:unhideWhenUsed="1" w:qFormat="1"/>
     <w:lsdException w:name="heading 5" w:semiHidden="1" w:uiPriority="9" w:unhideWhenUsed="1" w:qFormat="1"/>
     <w:lsdException w:name="heading 6" w:semiHidden="1" w:uiPriority="9" w:unhideWhenUsed="1" w:qFormat="1"/>
     <w:lsdException w:name="heading 7" w:semiHidden="1" w:uiPriority="9" w:unhideWhenUsed="1" w:qFormat="1"/>
@@ -3382,8 +6684,8 @@
     <w:lsdException w:name="Normal Indent" w:semiHidden="1" w:unhideWhenUsed="1"/>
     <w:lsdException w:name="footnote text" w:semiHidden="1" w:unhideWhenUsed="1"/>
     <w:lsdException w:name="annotation text" w:semiHidden="1" w:unhideWhenUsed="1"/>
-    <w:lsdException w:name="header" w:semiHidden="1" w:unhideWhenUsed="1"/>
-    <w:lsdException w:name="footer" w:semiHidden="1" w:unhideWhenUsed="1"/>
+    <w:lsdException w:name="header" w:semiHidden="1" w:uiPriority="0" w:unhideWhenUsed="1"/>
+    <w:lsdException w:name="footer" w:semiHidden="1" w:uiPriority="0" w:unhideWhenUsed="1"/>
     <w:lsdException w:name="index heading" w:semiHidden="1" w:unhideWhenUsed="1"/>
     <w:lsdException w:name="caption" w:semiHidden="1" w:uiPriority="35" w:unhideWhenUsed="1" w:qFormat="1"/>
     <w:lsdException w:name="table of figures" w:semiHidden="1" w:unhideWhenUsed="1"/>
@@ -3392,7 +6694,7 @@
     <w:lsdException w:name="footnote reference" w:semiHidden="1" w:unhideWhenUsed="1"/>
     <w:lsdException w:name="annotation reference" w:semiHidden="1" w:unhideWhenUsed="1"/>
     <w:lsdException w:name="line number" w:semiHidden="1" w:unhideWhenUsed="1"/>
-    <w:lsdException w:name="page number" w:semiHidden="1" w:unhideWhenUsed="1"/>
+    <w:lsdException w:name="page number" w:semiHidden="1" w:uiPriority="0" w:unhideWhenUsed="1"/>
     <w:lsdException w:name="endnote reference" w:semiHidden="1" w:unhideWhenUsed="1"/>
     <w:lsdException w:name="endnote text" w:semiHidden="1" w:unhideWhenUsed="1"/>
     <w:lsdException w:name="table of authorities" w:semiHidden="1" w:unhideWhenUsed="1"/>
@@ -3413,11 +6715,11 @@
     <w:lsdException w:name="List Number 3" w:semiHidden="1" w:unhideWhenUsed="1"/>
     <w:lsdException w:name="List Number 4" w:semiHidden="1" w:unhideWhenUsed="1"/>
     <w:lsdException w:name="List Number 5" w:semiHidden="1" w:unhideWhenUsed="1"/>
-    <w:lsdException w:name="Title" w:uiPriority="10" w:qFormat="1"/>
+    <w:lsdException w:name="Title" w:uiPriority="0" w:qFormat="1"/>
     <w:lsdException w:name="Closing" w:semiHidden="1" w:unhideWhenUsed="1"/>
     <w:lsdException w:name="Signature" w:semiHidden="1" w:unhideWhenUsed="1"/>
     <w:lsdException w:name="Default Paragraph Font" w:semiHidden="1" w:uiPriority="1" w:unhideWhenUsed="1"/>
-    <w:lsdException w:name="Body Text" w:semiHidden="1" w:unhideWhenUsed="1"/>
+    <w:lsdException w:name="Body Text" w:semiHidden="1" w:uiPriority="0" w:unhideWhenUsed="1"/>
     <w:lsdException w:name="Body Text Indent" w:semiHidden="1" w:unhideWhenUsed="1"/>
     <w:lsdException w:name="List Continue" w:semiHidden="1" w:unhideWhenUsed="1"/>
     <w:lsdException w:name="List Continue 2" w:semiHidden="1" w:unhideWhenUsed="1"/>
@@ -3732,7 +7034,6 @@
     <w:basedOn w:val="Normal"/>
     <w:next w:val="Normal"/>
     <w:link w:val="Titre1Car"/>
-    <w:uiPriority w:val="9"/>
     <w:qFormat/>
     <w:rsid w:val="007D21DB"/>
     <w:pPr>
@@ -3746,6 +7047,69 @@
       <w:color w:val="2E74B5" w:themeColor="accent1" w:themeShade="BF"/>
       <w:sz w:val="32"/>
       <w:szCs w:val="32"/>
+    </w:rPr>
+  </w:style>
+  <w:style w:type="paragraph" w:styleId="Titre2">
+    <w:name w:val="heading 2"/>
+    <w:basedOn w:val="Normal"/>
+    <w:next w:val="Normal"/>
+    <w:link w:val="Titre2Car"/>
+    <w:unhideWhenUsed/>
+    <w:qFormat/>
+    <w:rsid w:val="005A6BCF"/>
+    <w:pPr>
+      <w:keepNext/>
+      <w:keepLines/>
+      <w:spacing w:before="40" w:after="0"/>
+      <w:outlineLvl w:val="1"/>
+    </w:pPr>
+    <w:rPr>
+      <w:rFonts w:asciiTheme="majorHAnsi" w:eastAsiaTheme="majorEastAsia" w:hAnsiTheme="majorHAnsi" w:cstheme="majorBidi"/>
+      <w:color w:val="2E74B5" w:themeColor="accent1" w:themeShade="BF"/>
+      <w:sz w:val="26"/>
+      <w:szCs w:val="26"/>
+    </w:rPr>
+  </w:style>
+  <w:style w:type="paragraph" w:styleId="Titre3">
+    <w:name w:val="heading 3"/>
+    <w:basedOn w:val="Normal"/>
+    <w:next w:val="Normal"/>
+    <w:link w:val="Titre3Car"/>
+    <w:unhideWhenUsed/>
+    <w:qFormat/>
+    <w:rsid w:val="005A6BCF"/>
+    <w:pPr>
+      <w:keepNext/>
+      <w:keepLines/>
+      <w:spacing w:before="40" w:after="0"/>
+      <w:outlineLvl w:val="2"/>
+    </w:pPr>
+    <w:rPr>
+      <w:rFonts w:asciiTheme="majorHAnsi" w:eastAsiaTheme="majorEastAsia" w:hAnsiTheme="majorHAnsi" w:cstheme="majorBidi"/>
+      <w:color w:val="1F4D78" w:themeColor="accent1" w:themeShade="7F"/>
+      <w:sz w:val="24"/>
+      <w:szCs w:val="24"/>
+    </w:rPr>
+  </w:style>
+  <w:style w:type="paragraph" w:styleId="Titre4">
+    <w:name w:val="heading 4"/>
+    <w:basedOn w:val="Normal"/>
+    <w:next w:val="Normal"/>
+    <w:link w:val="Titre4Car"/>
+    <w:unhideWhenUsed/>
+    <w:qFormat/>
+    <w:rsid w:val="006925AE"/>
+    <w:pPr>
+      <w:keepNext/>
+      <w:keepLines/>
+      <w:spacing w:before="40" w:after="0"/>
+      <w:outlineLvl w:val="3"/>
+    </w:pPr>
+    <w:rPr>
+      <w:rFonts w:asciiTheme="majorHAnsi" w:eastAsiaTheme="majorEastAsia" w:hAnsiTheme="majorHAnsi" w:cstheme="majorBidi"/>
+      <w:i/>
+      <w:iCs/>
+      <w:color w:val="2E74B5" w:themeColor="accent1" w:themeShade="BF"/>
     </w:rPr>
   </w:style>
   <w:style w:type="character" w:default="1" w:styleId="Policepardfaut">
@@ -3828,6 +7192,199 @@
       <w:rFonts w:eastAsiaTheme="minorEastAsia"/>
       <w:color w:val="5A5A5A" w:themeColor="text1" w:themeTint="A5"/>
       <w:spacing w:val="15"/>
+    </w:rPr>
+  </w:style>
+  <w:style w:type="character" w:customStyle="1" w:styleId="Titre2Car">
+    <w:name w:val="Titre 2 Car"/>
+    <w:basedOn w:val="Policepardfaut"/>
+    <w:link w:val="Titre2"/>
+    <w:uiPriority w:val="9"/>
+    <w:rsid w:val="005A6BCF"/>
+    <w:rPr>
+      <w:rFonts w:asciiTheme="majorHAnsi" w:eastAsiaTheme="majorEastAsia" w:hAnsiTheme="majorHAnsi" w:cstheme="majorBidi"/>
+      <w:color w:val="2E74B5" w:themeColor="accent1" w:themeShade="BF"/>
+      <w:sz w:val="26"/>
+      <w:szCs w:val="26"/>
+    </w:rPr>
+  </w:style>
+  <w:style w:type="character" w:customStyle="1" w:styleId="Titre3Car">
+    <w:name w:val="Titre 3 Car"/>
+    <w:basedOn w:val="Policepardfaut"/>
+    <w:link w:val="Titre3"/>
+    <w:uiPriority w:val="9"/>
+    <w:rsid w:val="005A6BCF"/>
+    <w:rPr>
+      <w:rFonts w:asciiTheme="majorHAnsi" w:eastAsiaTheme="majorEastAsia" w:hAnsiTheme="majorHAnsi" w:cstheme="majorBidi"/>
+      <w:color w:val="1F4D78" w:themeColor="accent1" w:themeShade="7F"/>
+      <w:sz w:val="24"/>
+      <w:szCs w:val="24"/>
+    </w:rPr>
+  </w:style>
+  <w:style w:type="character" w:customStyle="1" w:styleId="Titre4Car">
+    <w:name w:val="Titre 4 Car"/>
+    <w:basedOn w:val="Policepardfaut"/>
+    <w:link w:val="Titre4"/>
+    <w:uiPriority w:val="9"/>
+    <w:rsid w:val="006925AE"/>
+    <w:rPr>
+      <w:rFonts w:asciiTheme="majorHAnsi" w:eastAsiaTheme="majorEastAsia" w:hAnsiTheme="majorHAnsi" w:cstheme="majorBidi"/>
+      <w:i/>
+      <w:iCs/>
+      <w:color w:val="2E74B5" w:themeColor="accent1" w:themeShade="BF"/>
+    </w:rPr>
+  </w:style>
+  <w:style w:type="paragraph" w:styleId="Titre">
+    <w:name w:val="Title"/>
+    <w:basedOn w:val="Normal"/>
+    <w:link w:val="TitreCar"/>
+    <w:qFormat/>
+    <w:rsid w:val="00646BB9"/>
+    <w:pPr>
+      <w:pBdr>
+        <w:top w:val="single" w:sz="4" w:space="1" w:color="auto"/>
+        <w:left w:val="single" w:sz="4" w:space="4" w:color="auto"/>
+        <w:bottom w:val="single" w:sz="4" w:space="1" w:color="auto"/>
+        <w:right w:val="single" w:sz="4" w:space="4" w:color="auto"/>
+      </w:pBdr>
+      <w:spacing w:before="120" w:after="120" w:line="240" w:lineRule="auto"/>
+      <w:jc w:val="center"/>
+    </w:pPr>
+    <w:rPr>
+      <w:rFonts w:ascii="Arial" w:eastAsia="Times New Roman" w:hAnsi="Arial" w:cs="Times New Roman"/>
+      <w:sz w:val="36"/>
+      <w:szCs w:val="20"/>
+      <w:lang w:eastAsia="fr-FR"/>
+    </w:rPr>
+  </w:style>
+  <w:style w:type="character" w:customStyle="1" w:styleId="TitreCar">
+    <w:name w:val="Titre Car"/>
+    <w:basedOn w:val="Policepardfaut"/>
+    <w:link w:val="Titre"/>
+    <w:rsid w:val="00646BB9"/>
+    <w:rPr>
+      <w:rFonts w:ascii="Arial" w:eastAsia="Times New Roman" w:hAnsi="Arial" w:cs="Times New Roman"/>
+      <w:sz w:val="36"/>
+      <w:szCs w:val="20"/>
+      <w:lang w:eastAsia="fr-FR"/>
+    </w:rPr>
+  </w:style>
+  <w:style w:type="paragraph" w:styleId="Pieddepage">
+    <w:name w:val="footer"/>
+    <w:basedOn w:val="Normal"/>
+    <w:link w:val="PieddepageCar"/>
+    <w:semiHidden/>
+    <w:rsid w:val="00646BB9"/>
+    <w:pPr>
+      <w:tabs>
+        <w:tab w:val="center" w:pos="4536"/>
+        <w:tab w:val="right" w:pos="9072"/>
+      </w:tabs>
+      <w:spacing w:before="120" w:after="120" w:line="240" w:lineRule="auto"/>
+    </w:pPr>
+    <w:rPr>
+      <w:rFonts w:ascii="Arial" w:eastAsia="Times New Roman" w:hAnsi="Arial" w:cs="Times New Roman"/>
+      <w:sz w:val="24"/>
+      <w:szCs w:val="20"/>
+      <w:lang w:eastAsia="fr-FR"/>
+    </w:rPr>
+  </w:style>
+  <w:style w:type="character" w:customStyle="1" w:styleId="PieddepageCar">
+    <w:name w:val="Pied de page Car"/>
+    <w:basedOn w:val="Policepardfaut"/>
+    <w:link w:val="Pieddepage"/>
+    <w:semiHidden/>
+    <w:rsid w:val="00646BB9"/>
+    <w:rPr>
+      <w:rFonts w:ascii="Arial" w:eastAsia="Times New Roman" w:hAnsi="Arial" w:cs="Times New Roman"/>
+      <w:sz w:val="24"/>
+      <w:szCs w:val="20"/>
+      <w:lang w:eastAsia="fr-FR"/>
+    </w:rPr>
+  </w:style>
+  <w:style w:type="character" w:styleId="Numrodepage">
+    <w:name w:val="page number"/>
+    <w:basedOn w:val="Policepardfaut"/>
+    <w:semiHidden/>
+    <w:rsid w:val="00646BB9"/>
+  </w:style>
+  <w:style w:type="paragraph" w:styleId="En-tte">
+    <w:name w:val="header"/>
+    <w:basedOn w:val="Normal"/>
+    <w:link w:val="En-tteCar"/>
+    <w:semiHidden/>
+    <w:rsid w:val="00646BB9"/>
+    <w:pPr>
+      <w:tabs>
+        <w:tab w:val="center" w:pos="4536"/>
+        <w:tab w:val="right" w:pos="9072"/>
+      </w:tabs>
+      <w:spacing w:before="120" w:after="120" w:line="240" w:lineRule="auto"/>
+    </w:pPr>
+    <w:rPr>
+      <w:rFonts w:ascii="Arial" w:eastAsia="Times New Roman" w:hAnsi="Arial" w:cs="Times New Roman"/>
+      <w:sz w:val="24"/>
+      <w:szCs w:val="20"/>
+      <w:lang w:eastAsia="fr-FR"/>
+    </w:rPr>
+  </w:style>
+  <w:style w:type="character" w:customStyle="1" w:styleId="En-tteCar">
+    <w:name w:val="En-tête Car"/>
+    <w:basedOn w:val="Policepardfaut"/>
+    <w:link w:val="En-tte"/>
+    <w:semiHidden/>
+    <w:rsid w:val="00646BB9"/>
+    <w:rPr>
+      <w:rFonts w:ascii="Arial" w:eastAsia="Times New Roman" w:hAnsi="Arial" w:cs="Times New Roman"/>
+      <w:sz w:val="24"/>
+      <w:szCs w:val="20"/>
+      <w:lang w:eastAsia="fr-FR"/>
+    </w:rPr>
+  </w:style>
+  <w:style w:type="paragraph" w:styleId="Corpsdetexte">
+    <w:name w:val="Body Text"/>
+    <w:basedOn w:val="Normal"/>
+    <w:link w:val="CorpsdetexteCar"/>
+    <w:semiHidden/>
+    <w:rsid w:val="00646BB9"/>
+    <w:pPr>
+      <w:spacing w:before="120" w:after="120" w:line="240" w:lineRule="auto"/>
+      <w:jc w:val="both"/>
+    </w:pPr>
+    <w:rPr>
+      <w:rFonts w:ascii="Arial" w:eastAsia="Times New Roman" w:hAnsi="Arial" w:cs="Times New Roman"/>
+      <w:sz w:val="24"/>
+      <w:szCs w:val="20"/>
+      <w:lang w:eastAsia="fr-FR"/>
+    </w:rPr>
+  </w:style>
+  <w:style w:type="character" w:customStyle="1" w:styleId="CorpsdetexteCar">
+    <w:name w:val="Corps de texte Car"/>
+    <w:basedOn w:val="Policepardfaut"/>
+    <w:link w:val="Corpsdetexte"/>
+    <w:semiHidden/>
+    <w:rsid w:val="00646BB9"/>
+    <w:rPr>
+      <w:rFonts w:ascii="Arial" w:eastAsia="Times New Roman" w:hAnsi="Arial" w:cs="Times New Roman"/>
+      <w:sz w:val="24"/>
+      <w:szCs w:val="20"/>
+      <w:lang w:eastAsia="fr-FR"/>
+    </w:rPr>
+  </w:style>
+  <w:style w:type="paragraph" w:customStyle="1" w:styleId="Index">
+    <w:name w:val="Index"/>
+    <w:basedOn w:val="Normal"/>
+    <w:rsid w:val="00646BB9"/>
+    <w:pPr>
+      <w:suppressLineNumbers/>
+      <w:suppressAutoHyphens/>
+      <w:spacing w:after="0" w:line="240" w:lineRule="auto"/>
+      <w:ind w:left="57" w:right="57"/>
+    </w:pPr>
+    <w:rPr>
+      <w:rFonts w:ascii="Myriad Pro" w:eastAsia="Times New Roman" w:hAnsi="Myriad Pro" w:cs="Tahoma"/>
+      <w:sz w:val="24"/>
+      <w:szCs w:val="20"/>
+      <w:lang w:eastAsia="ar-SA"/>
     </w:rPr>
   </w:style>
 </w:styles>

</xml_diff>